<commit_message>
Comienzo del primer capitulo del libro
</commit_message>
<xml_diff>
--- a/Propuesta tesis TPDBM.docx
+++ b/Propuesta tesis TPDBM.docx
@@ -12,6 +12,8 @@
           <w:rFonts w:ascii="Times New Roman" w:eastAsia="Times New Roman" w:hAnsi="Times New Roman" w:cs="Times New Roman"/>
         </w:rPr>
       </w:pPr>
+      <w:bookmarkStart w:id="0" w:name="_GoBack"/>
+      <w:bookmarkEnd w:id="0"/>
       <w:r>
         <w:rPr>
           <w:rFonts w:ascii="Times New Roman" w:eastAsia="Times New Roman" w:hAnsi="Times New Roman" w:cs="Times New Roman"/>
@@ -2831,7 +2833,29 @@
           <w:rFonts w:ascii="Times New Roman" w:eastAsia="Times New Roman" w:hAnsi="Times New Roman" w:cs="Times New Roman"/>
           <w:lang w:val="es-PY"/>
         </w:rPr>
-        <w:t>odo.</w:t>
+        <w:t>odo</w:t>
+      </w:r>
+      <w:r>
+        <w:rPr>
+          <w:rFonts w:ascii="Times New Roman" w:eastAsia="Times New Roman" w:hAnsi="Times New Roman" w:cs="Times New Roman"/>
+          <w:lang w:val="es-PY"/>
+        </w:rPr>
+        <w:t xml:space="preserve"> </w:t>
+      </w:r>
+      <w:r>
+        <w:rPr>
+          <w:rFonts w:ascii="Times New Roman" w:eastAsia="Times New Roman" w:hAnsi="Times New Roman" w:cs="Times New Roman"/>
+          <w:color w:val="333333"/>
+          <w:lang w:val="es-PY"/>
+        </w:rPr>
+        <w:t>[11]</w:t>
+      </w:r>
+      <w:r>
+        <w:rPr>
+          <w:rFonts w:ascii="Times New Roman" w:eastAsia="Times New Roman" w:hAnsi="Times New Roman" w:cs="Times New Roman"/>
+          <w:lang w:val="es-PY"/>
+        </w:rPr>
+        <w:t>.</w:t>
       </w:r>
     </w:p>
     <w:p>
@@ -3341,16 +3365,7 @@
           <w:rFonts w:ascii="Times New Roman" w:eastAsia="Times New Roman" w:hAnsi="Times New Roman" w:cs="Times New Roman"/>
           <w:lang w:val="es-PY"/>
         </w:rPr>
-        <w:t xml:space="preserve"> es una colección de algoritmos de aprendizaje automático para tareas de minería de datos. Los algoritmos pueden </w:t>
-      </w:r>
-      <w:bookmarkStart w:id="0" w:name="_GoBack"/>
-      <w:bookmarkEnd w:id="0"/>
-      <w:r>
-        <w:rPr>
-          <w:rFonts w:ascii="Times New Roman" w:eastAsia="Times New Roman" w:hAnsi="Times New Roman" w:cs="Times New Roman"/>
-          <w:lang w:val="es-PY"/>
-        </w:rPr>
-        <w:t xml:space="preserve">ser aplicados directamente a un conjunto de datos o llamados desde código Java. </w:t>
+        <w:t xml:space="preserve"> es una colección de algoritmos de aprendizaje automático para tareas de minería de datos. Los algoritmos pueden ser aplicados directamente a un conjunto de datos o llamados desde código Java. </w:t>
       </w:r>
       <w:proofErr w:type="spellStart"/>
       <w:r>
@@ -3382,7 +3397,21 @@
           <w:rFonts w:ascii="Times New Roman" w:eastAsia="Times New Roman" w:hAnsi="Times New Roman" w:cs="Times New Roman"/>
           <w:lang w:val="es-PY"/>
         </w:rPr>
-        <w:t xml:space="preserve">, reglas de asociación y visualización. También es adecuado para desarrollar nuevos esquemas de aprendizaje automático [Weka3]. Los algoritmos de clasificación de </w:t>
+        <w:t>, reglas de asociación y visualización. También es adecuado para desarrollar nuevos esquemas de aprendizaje automático [</w:t>
+      </w:r>
+      <w:r>
+        <w:rPr>
+          <w:rFonts w:ascii="Times New Roman" w:eastAsia="Times New Roman" w:hAnsi="Times New Roman" w:cs="Times New Roman"/>
+          <w:lang w:val="es-PY"/>
+        </w:rPr>
+        <w:t>6</w:t>
+      </w:r>
+      <w:r>
+        <w:rPr>
+          <w:rFonts w:ascii="Times New Roman" w:eastAsia="Times New Roman" w:hAnsi="Times New Roman" w:cs="Times New Roman"/>
+          <w:lang w:val="es-PY"/>
+        </w:rPr>
+        <w:t xml:space="preserve">]. Los algoritmos de clasificación de </w:t>
       </w:r>
       <w:proofErr w:type="spellStart"/>
       <w:r>
@@ -3398,7 +3427,21 @@
           <w:rFonts w:ascii="Times New Roman" w:eastAsia="Times New Roman" w:hAnsi="Times New Roman" w:cs="Times New Roman"/>
           <w:lang w:val="es-PY"/>
         </w:rPr>
-        <w:t xml:space="preserve"> que se utilizarán son los siguientes [DM2016]: </w:t>
+        <w:t xml:space="preserve"> que se utilizarán son los siguientes [</w:t>
+      </w:r>
+      <w:r>
+        <w:rPr>
+          <w:rFonts w:ascii="Times New Roman" w:eastAsia="Times New Roman" w:hAnsi="Times New Roman" w:cs="Times New Roman"/>
+          <w:lang w:val="es-PY"/>
+        </w:rPr>
+        <w:t>7</w:t>
+      </w:r>
+      <w:r>
+        <w:rPr>
+          <w:rFonts w:ascii="Times New Roman" w:eastAsia="Times New Roman" w:hAnsi="Times New Roman" w:cs="Times New Roman"/>
+          <w:lang w:val="es-PY"/>
+        </w:rPr>
+        <w:t xml:space="preserve">]: </w:t>
       </w:r>
       <w:proofErr w:type="spellStart"/>
       <w:r>
@@ -3745,7 +3788,21 @@
           <w:rFonts w:ascii="Times New Roman" w:eastAsia="Times New Roman" w:hAnsi="Times New Roman" w:cs="Times New Roman"/>
           <w:lang w:val="es-PY"/>
         </w:rPr>
-        <w:t>). La estratificación se refiere al proceso de reorganizar los datos de tal manera a asegurar que cada pliegue sea una buena representación del conjunto. Comúnmente se acepta que 10 es el número de pliegues con el que se obtiene la mejor estimación de error, idea basada en diversas pruebas sobre conjuntos de datos diferentes y para distintas técnicas de aprendizaje [DM2011].</w:t>
+        <w:t>). La estratificación se refiere al proceso de reorganizar los datos de tal manera a asegurar que cada pliegue sea una buena representación del conjunto. Comúnmente se acepta que 10 es el número de pliegues con el que se obtiene la mejor estimación de error, idea basada en diversas pruebas sobre conjuntos de datos diferentes y para distintas técnicas de aprendizaje [</w:t>
+      </w:r>
+      <w:r>
+        <w:rPr>
+          <w:rFonts w:ascii="Times New Roman" w:eastAsia="Times New Roman" w:hAnsi="Times New Roman" w:cs="Times New Roman"/>
+          <w:lang w:val="es-PY"/>
+        </w:rPr>
+        <w:t>8</w:t>
+      </w:r>
+      <w:r>
+        <w:rPr>
+          <w:rFonts w:ascii="Times New Roman" w:eastAsia="Times New Roman" w:hAnsi="Times New Roman" w:cs="Times New Roman"/>
+          <w:lang w:val="es-PY"/>
+        </w:rPr>
+        <w:t>].</w:t>
       </w:r>
     </w:p>
     <w:p>
@@ -5442,7 +5499,45 @@
           <w:rFonts w:ascii="Times New Roman" w:eastAsia="Times New Roman" w:hAnsi="Times New Roman" w:cs="Times New Roman"/>
           <w:lang w:val="es-PY"/>
         </w:rPr>
-        <w:t xml:space="preserve"> se clasifican en:</w:t>
+        <w:t xml:space="preserve"> se clasifican en</w:t>
+      </w:r>
+      <w:r>
+        <w:rPr>
+          <w:rFonts w:ascii="Times New Roman" w:eastAsia="Times New Roman" w:hAnsi="Times New Roman" w:cs="Times New Roman"/>
+          <w:lang w:val="es-PY"/>
+        </w:rPr>
+        <w:t xml:space="preserve"> </w:t>
+      </w:r>
+      <w:r>
+        <w:rPr>
+          <w:rFonts w:ascii="Times New Roman" w:eastAsia="Times New Roman" w:hAnsi="Times New Roman" w:cs="Times New Roman"/>
+          <w:color w:val="333333"/>
+          <w:lang w:val="es-PY"/>
+        </w:rPr>
+        <w:t>[</w:t>
+      </w:r>
+      <w:r>
+        <w:rPr>
+          <w:rFonts w:ascii="Times New Roman" w:eastAsia="Times New Roman" w:hAnsi="Times New Roman" w:cs="Times New Roman"/>
+          <w:color w:val="333333"/>
+          <w:lang w:val="es-PY"/>
+        </w:rPr>
+        <w:t>12</w:t>
+      </w:r>
+      <w:r>
+        <w:rPr>
+          <w:rFonts w:ascii="Times New Roman" w:eastAsia="Times New Roman" w:hAnsi="Times New Roman" w:cs="Times New Roman"/>
+          <w:color w:val="333333"/>
+          <w:lang w:val="es-PY"/>
+        </w:rPr>
+        <w:t>]</w:t>
+      </w:r>
+      <w:r>
+        <w:rPr>
+          <w:rFonts w:ascii="Times New Roman" w:eastAsia="Times New Roman" w:hAnsi="Times New Roman" w:cs="Times New Roman"/>
+          <w:lang w:val="es-PY"/>
+        </w:rPr>
+        <w:t>:</w:t>
       </w:r>
     </w:p>
     <w:p>
@@ -5628,13 +5723,332 @@
         <w:rPr>
           <w:rFonts w:ascii="Times New Roman" w:eastAsia="Times New Roman" w:hAnsi="Times New Roman" w:cs="Times New Roman"/>
           <w:b/>
-        </w:rPr>
-      </w:pPr>
+          <w:lang w:val="es-PY"/>
+        </w:rPr>
+      </w:pPr>
+      <w:r>
+        <w:rPr>
+          <w:rFonts w:ascii="Times New Roman" w:eastAsia="Times New Roman" w:hAnsi="Times New Roman" w:cs="Times New Roman"/>
+          <w:b/>
+          <w:lang w:val="es-PY"/>
+        </w:rPr>
+        <w:t xml:space="preserve">Antecedentes de Business </w:t>
+      </w:r>
       <w:proofErr w:type="spellStart"/>
       <w:r>
         <w:rPr>
           <w:rFonts w:ascii="Times New Roman" w:eastAsia="Times New Roman" w:hAnsi="Times New Roman" w:cs="Times New Roman"/>
           <w:b/>
+          <w:lang w:val="es-PY"/>
+        </w:rPr>
+        <w:t>Intelligence</w:t>
+      </w:r>
+      <w:proofErr w:type="spellEnd"/>
+    </w:p>
+    <w:p>
+      <w:pPr>
+        <w:rPr>
+          <w:rFonts w:ascii="Times New Roman" w:eastAsia="Times New Roman" w:hAnsi="Times New Roman" w:cs="Times New Roman"/>
+          <w:lang w:val="es-PY"/>
+        </w:rPr>
+      </w:pPr>
+    </w:p>
+    <w:p>
+      <w:pPr>
+        <w:rPr>
+          <w:rFonts w:ascii="Times New Roman" w:eastAsia="Times New Roman" w:hAnsi="Times New Roman" w:cs="Times New Roman"/>
+          <w:lang w:val="es-PY"/>
+        </w:rPr>
+      </w:pPr>
+      <w:r>
+        <w:rPr>
+          <w:rFonts w:ascii="Times New Roman" w:eastAsia="Times New Roman" w:hAnsi="Times New Roman" w:cs="Times New Roman"/>
+          <w:lang w:val="es-PY"/>
+        </w:rPr>
+        <w:t>La mayoría de las organizaciones contaban con un sistema de información donde se guardan las actividades diarias realizadas en la empresa, con el transcurso del tiempo estas informaciones van creando un histórico de las actividades que generalmente son almacenadas en una base de datos [3] pero que no disponían de un mecanismo que permita un rápido y fácil acceso a dicha información.</w:t>
+      </w:r>
+    </w:p>
+    <w:p>
+      <w:pPr>
+        <w:rPr>
+          <w:rFonts w:ascii="Times New Roman" w:eastAsia="Times New Roman" w:hAnsi="Times New Roman" w:cs="Times New Roman"/>
+          <w:lang w:val="es-PY"/>
+        </w:rPr>
+      </w:pPr>
+    </w:p>
+    <w:p>
+      <w:pPr>
+        <w:rPr>
+          <w:rFonts w:ascii="Times New Roman" w:eastAsia="Times New Roman" w:hAnsi="Times New Roman" w:cs="Times New Roman"/>
+          <w:lang w:val="es-PY"/>
+        </w:rPr>
+      </w:pPr>
+      <w:r>
+        <w:rPr>
+          <w:rFonts w:ascii="Times New Roman" w:eastAsia="Times New Roman" w:hAnsi="Times New Roman" w:cs="Times New Roman"/>
+          <w:lang w:val="es-PY"/>
+        </w:rPr>
+        <w:t xml:space="preserve">En el año 1989, Howard </w:t>
+      </w:r>
+      <w:proofErr w:type="spellStart"/>
+      <w:r>
+        <w:rPr>
+          <w:rFonts w:ascii="Times New Roman" w:eastAsia="Times New Roman" w:hAnsi="Times New Roman" w:cs="Times New Roman"/>
+          <w:lang w:val="es-PY"/>
+        </w:rPr>
+        <w:t>Dresner</w:t>
+      </w:r>
+      <w:proofErr w:type="spellEnd"/>
+      <w:r>
+        <w:rPr>
+          <w:rFonts w:ascii="Times New Roman" w:eastAsia="Times New Roman" w:hAnsi="Times New Roman" w:cs="Times New Roman"/>
+          <w:lang w:val="es-PY"/>
+        </w:rPr>
+        <w:t xml:space="preserve"> consultor de </w:t>
+      </w:r>
+      <w:proofErr w:type="spellStart"/>
+      <w:r>
+        <w:rPr>
+          <w:rFonts w:ascii="Times New Roman" w:eastAsia="Times New Roman" w:hAnsi="Times New Roman" w:cs="Times New Roman"/>
+          <w:lang w:val="es-PY"/>
+        </w:rPr>
+        <w:t>Gartner</w:t>
+      </w:r>
+      <w:proofErr w:type="spellEnd"/>
+      <w:r>
+        <w:rPr>
+          <w:rFonts w:ascii="Times New Roman" w:eastAsia="Times New Roman" w:hAnsi="Times New Roman" w:cs="Times New Roman"/>
+          <w:lang w:val="es-PY"/>
+        </w:rPr>
+        <w:t xml:space="preserve"> </w:t>
+      </w:r>
+      <w:proofErr w:type="spellStart"/>
+      <w:r>
+        <w:rPr>
+          <w:rFonts w:ascii="Times New Roman" w:eastAsia="Times New Roman" w:hAnsi="Times New Roman" w:cs="Times New Roman"/>
+          <w:lang w:val="es-PY"/>
+        </w:rPr>
+        <w:t>Group</w:t>
+      </w:r>
+      <w:proofErr w:type="spellEnd"/>
+      <w:r>
+        <w:rPr>
+          <w:rFonts w:ascii="Times New Roman" w:eastAsia="Times New Roman" w:hAnsi="Times New Roman" w:cs="Times New Roman"/>
+          <w:lang w:val="es-PY"/>
+        </w:rPr>
+        <w:t xml:space="preserve"> acuñó por primera vez el término de </w:t>
+      </w:r>
+      <w:proofErr w:type="spellStart"/>
+      <w:r>
+        <w:rPr>
+          <w:rFonts w:ascii="Times New Roman" w:eastAsia="Times New Roman" w:hAnsi="Times New Roman" w:cs="Times New Roman"/>
+          <w:lang w:val="es-PY"/>
+        </w:rPr>
+        <w:t>Busines</w:t>
+      </w:r>
+      <w:proofErr w:type="spellEnd"/>
+      <w:r>
+        <w:rPr>
+          <w:rFonts w:ascii="Times New Roman" w:eastAsia="Times New Roman" w:hAnsi="Times New Roman" w:cs="Times New Roman"/>
+          <w:lang w:val="es-PY"/>
+        </w:rPr>
+        <w:t xml:space="preserve"> </w:t>
+      </w:r>
+      <w:proofErr w:type="spellStart"/>
+      <w:r>
+        <w:rPr>
+          <w:rFonts w:ascii="Times New Roman" w:eastAsia="Times New Roman" w:hAnsi="Times New Roman" w:cs="Times New Roman"/>
+          <w:lang w:val="es-PY"/>
+        </w:rPr>
+        <w:t>Intelligence</w:t>
+      </w:r>
+      <w:proofErr w:type="spellEnd"/>
+      <w:r>
+        <w:rPr>
+          <w:rFonts w:ascii="Times New Roman" w:eastAsia="Times New Roman" w:hAnsi="Times New Roman" w:cs="Times New Roman"/>
+          <w:lang w:val="es-PY"/>
+        </w:rPr>
+        <w:t>, que</w:t>
+      </w:r>
+      <w:r>
+        <w:rPr>
+          <w:rFonts w:ascii="Times New Roman" w:eastAsia="Times New Roman" w:hAnsi="Times New Roman" w:cs="Times New Roman"/>
+          <w:lang w:val="es-PY"/>
+        </w:rPr>
+        <w:t xml:space="preserve"> abarca un conjunto de conceptos,</w:t>
+      </w:r>
+      <w:r>
+        <w:rPr>
+          <w:rFonts w:ascii="Times New Roman" w:eastAsia="Times New Roman" w:hAnsi="Times New Roman" w:cs="Times New Roman"/>
+          <w:lang w:val="es-PY"/>
+        </w:rPr>
+        <w:t xml:space="preserve"> </w:t>
+      </w:r>
+      <w:r>
+        <w:rPr>
+          <w:rFonts w:ascii="Times New Roman" w:eastAsia="Times New Roman" w:hAnsi="Times New Roman" w:cs="Times New Roman"/>
+          <w:lang w:val="es-PY"/>
+        </w:rPr>
+        <w:t>técnicas y herramientas que se utiliza para la transformación</w:t>
+      </w:r>
+      <w:r>
+        <w:rPr>
+          <w:rFonts w:ascii="Times New Roman" w:eastAsia="Times New Roman" w:hAnsi="Times New Roman" w:cs="Times New Roman"/>
+          <w:lang w:val="es-PY"/>
+        </w:rPr>
+        <w:t xml:space="preserve"> </w:t>
+      </w:r>
+      <w:r>
+        <w:rPr>
+          <w:rFonts w:ascii="Times New Roman" w:eastAsia="Times New Roman" w:hAnsi="Times New Roman" w:cs="Times New Roman"/>
+          <w:lang w:val="es-PY"/>
+        </w:rPr>
+        <w:t>de datos</w:t>
+      </w:r>
+      <w:r>
+        <w:rPr>
+          <w:rFonts w:ascii="Times New Roman" w:eastAsia="Times New Roman" w:hAnsi="Times New Roman" w:cs="Times New Roman"/>
+          <w:lang w:val="es-PY"/>
+        </w:rPr>
+        <w:t xml:space="preserve"> transaccionales</w:t>
+      </w:r>
+      <w:r>
+        <w:rPr>
+          <w:rFonts w:ascii="Times New Roman" w:eastAsia="Times New Roman" w:hAnsi="Times New Roman" w:cs="Times New Roman"/>
+          <w:lang w:val="es-PY"/>
+        </w:rPr>
+        <w:t xml:space="preserve"> en información útil y significativa para el</w:t>
+      </w:r>
+      <w:r>
+        <w:rPr>
+          <w:rFonts w:ascii="Times New Roman" w:eastAsia="Times New Roman" w:hAnsi="Times New Roman" w:cs="Times New Roman"/>
+          <w:lang w:val="es-PY"/>
+        </w:rPr>
+        <w:t xml:space="preserve"> </w:t>
+      </w:r>
+      <w:r>
+        <w:rPr>
+          <w:rFonts w:ascii="Times New Roman" w:eastAsia="Times New Roman" w:hAnsi="Times New Roman" w:cs="Times New Roman"/>
+          <w:lang w:val="es-PY"/>
+        </w:rPr>
+        <w:t>análisis de negocios</w:t>
+      </w:r>
+      <w:r>
+        <w:rPr>
+          <w:rFonts w:ascii="Times New Roman" w:eastAsia="Times New Roman" w:hAnsi="Times New Roman" w:cs="Times New Roman"/>
+          <w:lang w:val="es-PY"/>
+        </w:rPr>
+        <w:t>, tiene</w:t>
+      </w:r>
+      <w:r>
+        <w:rPr>
+          <w:rFonts w:ascii="Times New Roman" w:eastAsia="Times New Roman" w:hAnsi="Times New Roman" w:cs="Times New Roman"/>
+          <w:lang w:val="es-PY"/>
+        </w:rPr>
+        <w:t xml:space="preserve"> </w:t>
+      </w:r>
+      <w:r>
+        <w:rPr>
+          <w:rFonts w:ascii="Times New Roman" w:eastAsia="Times New Roman" w:hAnsi="Times New Roman" w:cs="Times New Roman"/>
+          <w:lang w:val="es-PY"/>
+        </w:rPr>
+        <w:t>como</w:t>
+      </w:r>
+      <w:r>
+        <w:rPr>
+          <w:rFonts w:ascii="Times New Roman" w:eastAsia="Times New Roman" w:hAnsi="Times New Roman" w:cs="Times New Roman"/>
+          <w:lang w:val="es-PY"/>
+        </w:rPr>
+        <w:t xml:space="preserve"> objetivo </w:t>
+      </w:r>
+      <w:r>
+        <w:rPr>
+          <w:rFonts w:ascii="Times New Roman" w:eastAsia="Times New Roman" w:hAnsi="Times New Roman" w:cs="Times New Roman"/>
+          <w:lang w:val="es-PY"/>
+        </w:rPr>
+        <w:t>principal</w:t>
+      </w:r>
+      <w:r>
+        <w:rPr>
+          <w:rFonts w:ascii="Times New Roman" w:eastAsia="Times New Roman" w:hAnsi="Times New Roman" w:cs="Times New Roman"/>
+          <w:lang w:val="es-PY"/>
+        </w:rPr>
+        <w:t xml:space="preserve"> apoyar a las organizaciones </w:t>
+      </w:r>
+      <w:r>
+        <w:rPr>
+          <w:rFonts w:ascii="Times New Roman" w:eastAsia="Times New Roman" w:hAnsi="Times New Roman" w:cs="Times New Roman"/>
+          <w:lang w:val="es-PY"/>
+        </w:rPr>
+        <w:t>a</w:t>
+      </w:r>
+      <w:r>
+        <w:rPr>
+          <w:rFonts w:ascii="Times New Roman" w:eastAsia="Times New Roman" w:hAnsi="Times New Roman" w:cs="Times New Roman"/>
+          <w:lang w:val="es-PY"/>
+        </w:rPr>
+        <w:t xml:space="preserve"> mejorar su competitividad, facilitando la información necesaria para la toma de decisiones</w:t>
+      </w:r>
+      <w:r>
+        <w:rPr>
+          <w:rFonts w:ascii="Times New Roman" w:eastAsia="Times New Roman" w:hAnsi="Times New Roman" w:cs="Times New Roman"/>
+          <w:lang w:val="es-PY"/>
+        </w:rPr>
+        <w:t xml:space="preserve"> [4]. Entre las muchas áreas donde implementan soluciones de Business </w:t>
+      </w:r>
+      <w:proofErr w:type="spellStart"/>
+      <w:r>
+        <w:rPr>
+          <w:rFonts w:ascii="Times New Roman" w:eastAsia="Times New Roman" w:hAnsi="Times New Roman" w:cs="Times New Roman"/>
+          <w:lang w:val="es-PY"/>
+        </w:rPr>
+        <w:t>Intelligence</w:t>
+      </w:r>
+      <w:proofErr w:type="spellEnd"/>
+      <w:r>
+        <w:rPr>
+          <w:rFonts w:ascii="Times New Roman" w:eastAsia="Times New Roman" w:hAnsi="Times New Roman" w:cs="Times New Roman"/>
+          <w:lang w:val="es-PY"/>
+        </w:rPr>
+        <w:t xml:space="preserve"> podemos citar: Ventas Minoristas en empresas </w:t>
+      </w:r>
+      <w:proofErr w:type="spellStart"/>
+      <w:r>
+        <w:rPr>
+          <w:rFonts w:ascii="Times New Roman" w:eastAsia="Times New Roman" w:hAnsi="Times New Roman" w:cs="Times New Roman"/>
+          <w:lang w:val="es-PY"/>
+        </w:rPr>
+        <w:t>retail</w:t>
+      </w:r>
+      <w:proofErr w:type="spellEnd"/>
+      <w:r>
+        <w:rPr>
+          <w:rFonts w:ascii="Times New Roman" w:eastAsia="Times New Roman" w:hAnsi="Times New Roman" w:cs="Times New Roman"/>
+          <w:lang w:val="es-PY"/>
+        </w:rPr>
+        <w:t>, Inventario, Gestión de Pedidos, Contabilidad, Gestión de Relación con el Cliente, Gestión de recursos humanos, Servicios financieros, Telecomunicaciones, Educación, Medicina, Comercio Electrónico, Seguros entre otros [5].</w:t>
+      </w:r>
+    </w:p>
+    <w:p>
+      <w:pPr>
+        <w:rPr>
+          <w:rFonts w:ascii="Times New Roman" w:eastAsia="Times New Roman" w:hAnsi="Times New Roman" w:cs="Times New Roman"/>
+          <w:lang w:val="es-PY"/>
+        </w:rPr>
+      </w:pPr>
+    </w:p>
+    <w:p>
+      <w:pPr>
+        <w:rPr>
+          <w:rFonts w:ascii="Times New Roman" w:eastAsia="Times New Roman" w:hAnsi="Times New Roman" w:cs="Times New Roman"/>
+          <w:b/>
+        </w:rPr>
+      </w:pPr>
+      <w:proofErr w:type="spellStart"/>
+      <w:r>
+        <w:rPr>
+          <w:rFonts w:ascii="Times New Roman" w:eastAsia="Times New Roman" w:hAnsi="Times New Roman" w:cs="Times New Roman"/>
+          <w:b/>
         </w:rPr>
         <w:t>Antecedentes</w:t>
       </w:r>
@@ -5644,82 +6058,49 @@
           <w:rFonts w:ascii="Times New Roman" w:eastAsia="Times New Roman" w:hAnsi="Times New Roman" w:cs="Times New Roman"/>
           <w:b/>
         </w:rPr>
-        <w:t xml:space="preserve"> de Business Intelligence</w:t>
-      </w:r>
-    </w:p>
-    <w:p>
-      <w:pPr>
-        <w:rPr>
-          <w:rFonts w:ascii="Times New Roman" w:eastAsia="Times New Roman" w:hAnsi="Times New Roman" w:cs="Times New Roman"/>
-        </w:rPr>
-      </w:pPr>
-    </w:p>
-    <w:p>
-      <w:pPr>
-        <w:rPr>
-          <w:rFonts w:ascii="Times New Roman" w:eastAsia="Times New Roman" w:hAnsi="Times New Roman" w:cs="Times New Roman"/>
-          <w:lang w:val="es-PY"/>
-        </w:rPr>
-      </w:pPr>
-      <w:r>
-        <w:rPr>
-          <w:rFonts w:ascii="Times New Roman" w:eastAsia="Times New Roman" w:hAnsi="Times New Roman" w:cs="Times New Roman"/>
-          <w:lang w:val="es-PY"/>
-        </w:rPr>
-        <w:t>La mayoría de las organizaciones contaban con un sistema de información donde se guardan las actividades diarias realizadas en la empresa, con el transcurso del tiempo estas informaciones van creando un histórico de las actividades que generalmente son almacenadas en una base de datos [3] pero que no disponían de un mecanismo que permita un rápido y fácil acceso a dicha información.</w:t>
-      </w:r>
-    </w:p>
-    <w:p>
-      <w:pPr>
-        <w:rPr>
-          <w:rFonts w:ascii="Times New Roman" w:eastAsia="Times New Roman" w:hAnsi="Times New Roman" w:cs="Times New Roman"/>
-          <w:lang w:val="es-PY"/>
-        </w:rPr>
-      </w:pPr>
-    </w:p>
-    <w:p>
-      <w:pPr>
-        <w:rPr>
-          <w:rFonts w:ascii="Times New Roman" w:eastAsia="Times New Roman" w:hAnsi="Times New Roman" w:cs="Times New Roman"/>
-          <w:lang w:val="es-PY"/>
-        </w:rPr>
-      </w:pPr>
-      <w:r>
-        <w:rPr>
-          <w:rFonts w:ascii="Times New Roman" w:eastAsia="Times New Roman" w:hAnsi="Times New Roman" w:cs="Times New Roman"/>
-          <w:lang w:val="es-PY"/>
-        </w:rPr>
-        <w:t xml:space="preserve">En el año 1989, Howard </w:t>
-      </w:r>
+        <w:t xml:space="preserve"> de Machine Learning</w:t>
+      </w:r>
+    </w:p>
+    <w:p>
+      <w:pPr>
+        <w:rPr>
+          <w:rFonts w:ascii="Times New Roman" w:eastAsia="Times New Roman" w:hAnsi="Times New Roman" w:cs="Times New Roman"/>
+        </w:rPr>
+      </w:pPr>
+    </w:p>
+    <w:p>
+      <w:pPr>
+        <w:ind w:firstLine="720"/>
+        <w:rPr>
+          <w:rFonts w:ascii="Times New Roman" w:eastAsia="Times New Roman" w:hAnsi="Times New Roman" w:cs="Times New Roman"/>
+          <w:lang w:val="es-PY"/>
+        </w:rPr>
+      </w:pPr>
       <w:proofErr w:type="spellStart"/>
       <w:r>
         <w:rPr>
           <w:rFonts w:ascii="Times New Roman" w:eastAsia="Times New Roman" w:hAnsi="Times New Roman" w:cs="Times New Roman"/>
-          <w:lang w:val="es-PY"/>
-        </w:rPr>
-        <w:t>Dresner</w:t>
+        </w:rPr>
+        <w:t>En</w:t>
       </w:r>
       <w:proofErr w:type="spellEnd"/>
       <w:r>
         <w:rPr>
           <w:rFonts w:ascii="Times New Roman" w:eastAsia="Times New Roman" w:hAnsi="Times New Roman" w:cs="Times New Roman"/>
-          <w:lang w:val="es-PY"/>
-        </w:rPr>
-        <w:t xml:space="preserve"> consultor de </w:t>
+        </w:rPr>
+        <w:t xml:space="preserve"> 1959 Arthur Samuel </w:t>
       </w:r>
       <w:proofErr w:type="spellStart"/>
       <w:r>
         <w:rPr>
           <w:rFonts w:ascii="Times New Roman" w:eastAsia="Times New Roman" w:hAnsi="Times New Roman" w:cs="Times New Roman"/>
-          <w:lang w:val="es-PY"/>
-        </w:rPr>
-        <w:t>Gartner</w:t>
+        </w:rPr>
+        <w:t>en</w:t>
       </w:r>
       <w:proofErr w:type="spellEnd"/>
       <w:r>
         <w:rPr>
           <w:rFonts w:ascii="Times New Roman" w:eastAsia="Times New Roman" w:hAnsi="Times New Roman" w:cs="Times New Roman"/>
-          <w:lang w:val="es-PY"/>
         </w:rPr>
         <w:t xml:space="preserve"> </w:t>
       </w:r>
@@ -5727,31 +6108,27 @@
       <w:r>
         <w:rPr>
           <w:rFonts w:ascii="Times New Roman" w:eastAsia="Times New Roman" w:hAnsi="Times New Roman" w:cs="Times New Roman"/>
-          <w:lang w:val="es-PY"/>
-        </w:rPr>
-        <w:t>Group</w:t>
+        </w:rPr>
+        <w:t>una</w:t>
       </w:r>
       <w:proofErr w:type="spellEnd"/>
       <w:r>
         <w:rPr>
           <w:rFonts w:ascii="Times New Roman" w:eastAsia="Times New Roman" w:hAnsi="Times New Roman" w:cs="Times New Roman"/>
-          <w:lang w:val="es-PY"/>
-        </w:rPr>
-        <w:t xml:space="preserve"> acuñó por primera vez el término de </w:t>
+        </w:rPr>
+        <w:t xml:space="preserve"> </w:t>
       </w:r>
       <w:proofErr w:type="spellStart"/>
       <w:r>
         <w:rPr>
           <w:rFonts w:ascii="Times New Roman" w:eastAsia="Times New Roman" w:hAnsi="Times New Roman" w:cs="Times New Roman"/>
-          <w:lang w:val="es-PY"/>
-        </w:rPr>
-        <w:t>Busines</w:t>
+        </w:rPr>
+        <w:t>publicación</w:t>
       </w:r>
       <w:proofErr w:type="spellEnd"/>
       <w:r>
         <w:rPr>
           <w:rFonts w:ascii="Times New Roman" w:eastAsia="Times New Roman" w:hAnsi="Times New Roman" w:cs="Times New Roman"/>
-          <w:lang w:val="es-PY"/>
         </w:rPr>
         <w:t xml:space="preserve"> </w:t>
       </w:r>
@@ -5759,215 +6136,172 @@
       <w:r>
         <w:rPr>
           <w:rFonts w:ascii="Times New Roman" w:eastAsia="Times New Roman" w:hAnsi="Times New Roman" w:cs="Times New Roman"/>
-          <w:lang w:val="es-PY"/>
-        </w:rPr>
-        <w:t>Intelligence</w:t>
+        </w:rPr>
+        <w:t>escribió</w:t>
       </w:r>
       <w:proofErr w:type="spellEnd"/>
       <w:r>
         <w:rPr>
           <w:rFonts w:ascii="Times New Roman" w:eastAsia="Times New Roman" w:hAnsi="Times New Roman" w:cs="Times New Roman"/>
-          <w:lang w:val="es-PY"/>
-        </w:rPr>
-        <w:t>, que</w:t>
-      </w:r>
-      <w:r>
-        <w:rPr>
-          <w:rFonts w:ascii="Times New Roman" w:eastAsia="Times New Roman" w:hAnsi="Times New Roman" w:cs="Times New Roman"/>
-          <w:lang w:val="es-PY"/>
-        </w:rPr>
-        <w:t xml:space="preserve"> abarca un conjunto de conceptos,</w:t>
-      </w:r>
-      <w:r>
-        <w:rPr>
-          <w:rFonts w:ascii="Times New Roman" w:eastAsia="Times New Roman" w:hAnsi="Times New Roman" w:cs="Times New Roman"/>
-          <w:lang w:val="es-PY"/>
+        </w:rPr>
+        <w:t>: “Programming computers to learn from experience should eventually eliminate the need for much of this detailed programming effort” [</w:t>
+      </w:r>
+      <w:r>
+        <w:rPr>
+          <w:rFonts w:ascii="Times New Roman" w:eastAsia="Times New Roman" w:hAnsi="Times New Roman" w:cs="Times New Roman"/>
+        </w:rPr>
+        <w:t>9</w:t>
+      </w:r>
+      <w:r>
+        <w:rPr>
+          <w:rFonts w:ascii="Times New Roman" w:eastAsia="Times New Roman" w:hAnsi="Times New Roman" w:cs="Times New Roman"/>
+        </w:rPr>
+        <w:t xml:space="preserve">]. </w:t>
+      </w:r>
+      <w:r>
+        <w:rPr>
+          <w:rFonts w:ascii="Times New Roman" w:eastAsia="Times New Roman" w:hAnsi="Times New Roman" w:cs="Times New Roman"/>
+          <w:lang w:val="es-PY"/>
+        </w:rPr>
+        <w:t>Lo que nos lleva a pensar que uno de los pioneros del aprendizaje automático ya dejaba visualizar que los programas, a partir del aprendizaje sobre los datos históricos (la experiencia), podrían efectuar tareas de toma de decisiones sin ser programadas explícitamente dichas decisiones. Samuel define al aprendizaje automático como sigue: “El aprendizaje automático es un campo de estudio que da a las computadoras la capacidad de aprender sin ser explícitamente programadas”.</w:t>
+      </w:r>
+    </w:p>
+    <w:p>
+      <w:pPr>
+        <w:ind w:firstLine="720"/>
+        <w:rPr>
+          <w:rFonts w:ascii="Times New Roman" w:eastAsia="Times New Roman" w:hAnsi="Times New Roman" w:cs="Times New Roman"/>
+          <w:lang w:val="es-PY"/>
+        </w:rPr>
+      </w:pPr>
+    </w:p>
+    <w:p>
+      <w:pPr>
+        <w:ind w:firstLine="720"/>
+        <w:rPr>
+          <w:rFonts w:ascii="Times New Roman" w:eastAsia="Times New Roman" w:hAnsi="Times New Roman" w:cs="Times New Roman"/>
+          <w:lang w:val="es-PY"/>
+        </w:rPr>
+      </w:pPr>
+      <w:proofErr w:type="spellStart"/>
+      <w:r>
+        <w:rPr>
+          <w:rFonts w:ascii="Times New Roman" w:eastAsia="Times New Roman" w:hAnsi="Times New Roman" w:cs="Times New Roman"/>
+        </w:rPr>
+        <w:t>Otro</w:t>
+      </w:r>
+      <w:proofErr w:type="spellEnd"/>
+      <w:r>
+        <w:rPr>
+          <w:rFonts w:ascii="Times New Roman" w:eastAsia="Times New Roman" w:hAnsi="Times New Roman" w:cs="Times New Roman"/>
         </w:rPr>
         <w:t xml:space="preserve"> </w:t>
       </w:r>
-      <w:r>
-        <w:rPr>
-          <w:rFonts w:ascii="Times New Roman" w:eastAsia="Times New Roman" w:hAnsi="Times New Roman" w:cs="Times New Roman"/>
-          <w:lang w:val="es-PY"/>
-        </w:rPr>
-        <w:t>técnicas y herramientas que se utiliza para la transformación</w:t>
-      </w:r>
-      <w:r>
-        <w:rPr>
-          <w:rFonts w:ascii="Times New Roman" w:eastAsia="Times New Roman" w:hAnsi="Times New Roman" w:cs="Times New Roman"/>
-          <w:lang w:val="es-PY"/>
+      <w:proofErr w:type="spellStart"/>
+      <w:r>
+        <w:rPr>
+          <w:rFonts w:ascii="Times New Roman" w:eastAsia="Times New Roman" w:hAnsi="Times New Roman" w:cs="Times New Roman"/>
+        </w:rPr>
+        <w:t>investigador</w:t>
+      </w:r>
+      <w:proofErr w:type="spellEnd"/>
+      <w:r>
+        <w:rPr>
+          <w:rFonts w:ascii="Times New Roman" w:eastAsia="Times New Roman" w:hAnsi="Times New Roman" w:cs="Times New Roman"/>
+        </w:rPr>
+        <w:t xml:space="preserve"> de </w:t>
+      </w:r>
+      <w:proofErr w:type="spellStart"/>
+      <w:r>
+        <w:rPr>
+          <w:rFonts w:ascii="Times New Roman" w:eastAsia="Times New Roman" w:hAnsi="Times New Roman" w:cs="Times New Roman"/>
+        </w:rPr>
+        <w:t>aprendizaje</w:t>
+      </w:r>
+      <w:proofErr w:type="spellEnd"/>
+      <w:r>
+        <w:rPr>
+          <w:rFonts w:ascii="Times New Roman" w:eastAsia="Times New Roman" w:hAnsi="Times New Roman" w:cs="Times New Roman"/>
         </w:rPr>
         <w:t xml:space="preserve"> </w:t>
       </w:r>
-      <w:r>
-        <w:rPr>
-          <w:rFonts w:ascii="Times New Roman" w:eastAsia="Times New Roman" w:hAnsi="Times New Roman" w:cs="Times New Roman"/>
-          <w:lang w:val="es-PY"/>
-        </w:rPr>
-        <w:t>de datos</w:t>
-      </w:r>
-      <w:r>
-        <w:rPr>
-          <w:rFonts w:ascii="Times New Roman" w:eastAsia="Times New Roman" w:hAnsi="Times New Roman" w:cs="Times New Roman"/>
-          <w:lang w:val="es-PY"/>
-        </w:rPr>
-        <w:t xml:space="preserve"> transaccionales</w:t>
-      </w:r>
-      <w:r>
-        <w:rPr>
-          <w:rFonts w:ascii="Times New Roman" w:eastAsia="Times New Roman" w:hAnsi="Times New Roman" w:cs="Times New Roman"/>
-          <w:lang w:val="es-PY"/>
-        </w:rPr>
-        <w:t xml:space="preserve"> en información útil y significativa para el</w:t>
-      </w:r>
-      <w:r>
-        <w:rPr>
-          <w:rFonts w:ascii="Times New Roman" w:eastAsia="Times New Roman" w:hAnsi="Times New Roman" w:cs="Times New Roman"/>
-          <w:lang w:val="es-PY"/>
+      <w:proofErr w:type="spellStart"/>
+      <w:r>
+        <w:rPr>
+          <w:rFonts w:ascii="Times New Roman" w:eastAsia="Times New Roman" w:hAnsi="Times New Roman" w:cs="Times New Roman"/>
+        </w:rPr>
+        <w:t>automático</w:t>
+      </w:r>
+      <w:proofErr w:type="spellEnd"/>
+      <w:r>
+        <w:rPr>
+          <w:rFonts w:ascii="Times New Roman" w:eastAsia="Times New Roman" w:hAnsi="Times New Roman" w:cs="Times New Roman"/>
+        </w:rPr>
+        <w:t xml:space="preserve"> Tom Mitchell </w:t>
+      </w:r>
+      <w:proofErr w:type="spellStart"/>
+      <w:r>
+        <w:rPr>
+          <w:rFonts w:ascii="Times New Roman" w:eastAsia="Times New Roman" w:hAnsi="Times New Roman" w:cs="Times New Roman"/>
+        </w:rPr>
+        <w:t>propuso</w:t>
+      </w:r>
+      <w:proofErr w:type="spellEnd"/>
+      <w:r>
+        <w:rPr>
+          <w:rFonts w:ascii="Times New Roman" w:eastAsia="Times New Roman" w:hAnsi="Times New Roman" w:cs="Times New Roman"/>
         </w:rPr>
         <w:t xml:space="preserve"> </w:t>
       </w:r>
-      <w:r>
-        <w:rPr>
-          <w:rFonts w:ascii="Times New Roman" w:eastAsia="Times New Roman" w:hAnsi="Times New Roman" w:cs="Times New Roman"/>
-          <w:lang w:val="es-PY"/>
-        </w:rPr>
-        <w:t>análisis de negocios</w:t>
-      </w:r>
-      <w:r>
-        <w:rPr>
-          <w:rFonts w:ascii="Times New Roman" w:eastAsia="Times New Roman" w:hAnsi="Times New Roman" w:cs="Times New Roman"/>
-          <w:lang w:val="es-PY"/>
-        </w:rPr>
-        <w:t>, tiene</w:t>
-      </w:r>
-      <w:r>
-        <w:rPr>
-          <w:rFonts w:ascii="Times New Roman" w:eastAsia="Times New Roman" w:hAnsi="Times New Roman" w:cs="Times New Roman"/>
-          <w:lang w:val="es-PY"/>
+      <w:proofErr w:type="spellStart"/>
+      <w:r>
+        <w:rPr>
+          <w:rFonts w:ascii="Times New Roman" w:eastAsia="Times New Roman" w:hAnsi="Times New Roman" w:cs="Times New Roman"/>
+        </w:rPr>
+        <w:t>en</w:t>
+      </w:r>
+      <w:proofErr w:type="spellEnd"/>
+      <w:r>
+        <w:rPr>
+          <w:rFonts w:ascii="Times New Roman" w:eastAsia="Times New Roman" w:hAnsi="Times New Roman" w:cs="Times New Roman"/>
+        </w:rPr>
+        <w:t xml:space="preserve"> 1998 la </w:t>
+      </w:r>
+      <w:proofErr w:type="spellStart"/>
+      <w:r>
+        <w:rPr>
+          <w:rFonts w:ascii="Times New Roman" w:eastAsia="Times New Roman" w:hAnsi="Times New Roman" w:cs="Times New Roman"/>
+        </w:rPr>
+        <w:t>siguiente</w:t>
+      </w:r>
+      <w:proofErr w:type="spellEnd"/>
+      <w:r>
+        <w:rPr>
+          <w:rFonts w:ascii="Times New Roman" w:eastAsia="Times New Roman" w:hAnsi="Times New Roman" w:cs="Times New Roman"/>
         </w:rPr>
         <w:t xml:space="preserve"> </w:t>
       </w:r>
-      <w:r>
-        <w:rPr>
-          <w:rFonts w:ascii="Times New Roman" w:eastAsia="Times New Roman" w:hAnsi="Times New Roman" w:cs="Times New Roman"/>
-          <w:lang w:val="es-PY"/>
-        </w:rPr>
-        <w:t>como</w:t>
-      </w:r>
-      <w:r>
-        <w:rPr>
-          <w:rFonts w:ascii="Times New Roman" w:eastAsia="Times New Roman" w:hAnsi="Times New Roman" w:cs="Times New Roman"/>
-          <w:lang w:val="es-PY"/>
-        </w:rPr>
-        <w:t xml:space="preserve"> objetivo </w:t>
-      </w:r>
-      <w:r>
-        <w:rPr>
-          <w:rFonts w:ascii="Times New Roman" w:eastAsia="Times New Roman" w:hAnsi="Times New Roman" w:cs="Times New Roman"/>
-          <w:lang w:val="es-PY"/>
-        </w:rPr>
-        <w:t>principal</w:t>
-      </w:r>
-      <w:r>
-        <w:rPr>
-          <w:rFonts w:ascii="Times New Roman" w:eastAsia="Times New Roman" w:hAnsi="Times New Roman" w:cs="Times New Roman"/>
-          <w:lang w:val="es-PY"/>
-        </w:rPr>
-        <w:t xml:space="preserve"> apoyar a las organizaciones </w:t>
-      </w:r>
-      <w:r>
-        <w:rPr>
-          <w:rFonts w:ascii="Times New Roman" w:eastAsia="Times New Roman" w:hAnsi="Times New Roman" w:cs="Times New Roman"/>
-          <w:lang w:val="es-PY"/>
-        </w:rPr>
-        <w:t>a</w:t>
-      </w:r>
-      <w:r>
-        <w:rPr>
-          <w:rFonts w:ascii="Times New Roman" w:eastAsia="Times New Roman" w:hAnsi="Times New Roman" w:cs="Times New Roman"/>
-          <w:lang w:val="es-PY"/>
-        </w:rPr>
-        <w:t xml:space="preserve"> mejorar su competitividad, facilitando la información necesaria para la toma de decisiones</w:t>
-      </w:r>
-      <w:r>
-        <w:rPr>
-          <w:rFonts w:ascii="Times New Roman" w:eastAsia="Times New Roman" w:hAnsi="Times New Roman" w:cs="Times New Roman"/>
-          <w:lang w:val="es-PY"/>
-        </w:rPr>
-        <w:t xml:space="preserve"> [4]. Entre las muchas áreas donde implementan soluciones de Business </w:t>
-      </w:r>
       <w:proofErr w:type="spellStart"/>
       <w:r>
         <w:rPr>
           <w:rFonts w:ascii="Times New Roman" w:eastAsia="Times New Roman" w:hAnsi="Times New Roman" w:cs="Times New Roman"/>
-          <w:lang w:val="es-PY"/>
-        </w:rPr>
-        <w:t>Intelligence</w:t>
+        </w:rPr>
+        <w:t>definición</w:t>
       </w:r>
       <w:proofErr w:type="spellEnd"/>
       <w:r>
         <w:rPr>
           <w:rFonts w:ascii="Times New Roman" w:eastAsia="Times New Roman" w:hAnsi="Times New Roman" w:cs="Times New Roman"/>
-          <w:lang w:val="es-PY"/>
-        </w:rPr>
-        <w:t xml:space="preserve"> podemos citar: Ventas Minoristas en empresas </w:t>
-      </w:r>
-      <w:proofErr w:type="spellStart"/>
-      <w:r>
-        <w:rPr>
-          <w:rFonts w:ascii="Times New Roman" w:eastAsia="Times New Roman" w:hAnsi="Times New Roman" w:cs="Times New Roman"/>
-          <w:lang w:val="es-PY"/>
-        </w:rPr>
-        <w:t>retail</w:t>
-      </w:r>
-      <w:proofErr w:type="spellEnd"/>
-      <w:r>
-        <w:rPr>
-          <w:rFonts w:ascii="Times New Roman" w:eastAsia="Times New Roman" w:hAnsi="Times New Roman" w:cs="Times New Roman"/>
-          <w:lang w:val="es-PY"/>
-        </w:rPr>
-        <w:t>, Inventario, Gestión de Pedidos, Contabilidad, Gestión de Relación con el Cliente, Gestión de recursos humanos, Servicios financieros, Telecomunicaciones, Educación, Medicina, Comercio Electrónico, Seguros entre otros [5].</w:t>
-      </w:r>
-    </w:p>
-    <w:p>
-      <w:pPr>
-        <w:rPr>
-          <w:rFonts w:ascii="Times New Roman" w:eastAsia="Times New Roman" w:hAnsi="Times New Roman" w:cs="Times New Roman"/>
-          <w:lang w:val="es-PY"/>
-        </w:rPr>
-      </w:pPr>
-    </w:p>
-    <w:p>
-      <w:pPr>
-        <w:rPr>
-          <w:rFonts w:ascii="Times New Roman" w:eastAsia="Times New Roman" w:hAnsi="Times New Roman" w:cs="Times New Roman"/>
-          <w:b/>
-        </w:rPr>
-      </w:pPr>
-      <w:proofErr w:type="spellStart"/>
-      <w:r>
-        <w:rPr>
-          <w:rFonts w:ascii="Times New Roman" w:eastAsia="Times New Roman" w:hAnsi="Times New Roman" w:cs="Times New Roman"/>
-          <w:b/>
-        </w:rPr>
-        <w:t>Antecedentes</w:t>
-      </w:r>
-      <w:proofErr w:type="spellEnd"/>
-      <w:r>
-        <w:rPr>
-          <w:rFonts w:ascii="Times New Roman" w:eastAsia="Times New Roman" w:hAnsi="Times New Roman" w:cs="Times New Roman"/>
-          <w:b/>
-        </w:rPr>
-        <w:t xml:space="preserve"> de Machine Learning</w:t>
-      </w:r>
-    </w:p>
-    <w:p>
-      <w:pPr>
-        <w:rPr>
-          <w:rFonts w:ascii="Times New Roman" w:eastAsia="Times New Roman" w:hAnsi="Times New Roman" w:cs="Times New Roman"/>
-        </w:rPr>
-      </w:pPr>
+        </w:rPr>
+        <w:t xml:space="preserve">: “Well posed Learning Problem: A computer program is said to learn from experience E with respect to some task T and some performance measure P, if its performance on T, as measured by P, improves with experience E”. </w:t>
+      </w:r>
+      <w:r>
+        <w:rPr>
+          <w:rFonts w:ascii="Times New Roman" w:eastAsia="Times New Roman" w:hAnsi="Times New Roman" w:cs="Times New Roman"/>
+          <w:lang w:val="es-PY"/>
+        </w:rPr>
+        <w:t>Donde se nos indica que el aprendizaje en las máquinas deberá ser parecido al aprendizaje en los humanos, por ejemplo cuando una criatura comienza a hablar a través de la experiencia de pronunciar las palabras y de su interacción con otras personas, entonces sucede que su capacidad de hablar se va perfeccionando o mejorando.</w:t>
+      </w:r>
     </w:p>
     <w:p>
       <w:pPr>
@@ -5977,83 +6311,6 @@
           <w:lang w:val="es-PY"/>
         </w:rPr>
       </w:pPr>
-      <w:proofErr w:type="spellStart"/>
-      <w:r>
-        <w:rPr>
-          <w:rFonts w:ascii="Times New Roman" w:eastAsia="Times New Roman" w:hAnsi="Times New Roman" w:cs="Times New Roman"/>
-        </w:rPr>
-        <w:t>En</w:t>
-      </w:r>
-      <w:proofErr w:type="spellEnd"/>
-      <w:r>
-        <w:rPr>
-          <w:rFonts w:ascii="Times New Roman" w:eastAsia="Times New Roman" w:hAnsi="Times New Roman" w:cs="Times New Roman"/>
-        </w:rPr>
-        <w:t xml:space="preserve"> 1959 Arthur Samuel </w:t>
-      </w:r>
-      <w:proofErr w:type="spellStart"/>
-      <w:r>
-        <w:rPr>
-          <w:rFonts w:ascii="Times New Roman" w:eastAsia="Times New Roman" w:hAnsi="Times New Roman" w:cs="Times New Roman"/>
-        </w:rPr>
-        <w:t>en</w:t>
-      </w:r>
-      <w:proofErr w:type="spellEnd"/>
-      <w:r>
-        <w:rPr>
-          <w:rFonts w:ascii="Times New Roman" w:eastAsia="Times New Roman" w:hAnsi="Times New Roman" w:cs="Times New Roman"/>
-        </w:rPr>
-        <w:t xml:space="preserve"> </w:t>
-      </w:r>
-      <w:proofErr w:type="spellStart"/>
-      <w:r>
-        <w:rPr>
-          <w:rFonts w:ascii="Times New Roman" w:eastAsia="Times New Roman" w:hAnsi="Times New Roman" w:cs="Times New Roman"/>
-        </w:rPr>
-        <w:t>una</w:t>
-      </w:r>
-      <w:proofErr w:type="spellEnd"/>
-      <w:r>
-        <w:rPr>
-          <w:rFonts w:ascii="Times New Roman" w:eastAsia="Times New Roman" w:hAnsi="Times New Roman" w:cs="Times New Roman"/>
-        </w:rPr>
-        <w:t xml:space="preserve"> </w:t>
-      </w:r>
-      <w:proofErr w:type="spellStart"/>
-      <w:r>
-        <w:rPr>
-          <w:rFonts w:ascii="Times New Roman" w:eastAsia="Times New Roman" w:hAnsi="Times New Roman" w:cs="Times New Roman"/>
-        </w:rPr>
-        <w:t>publicación</w:t>
-      </w:r>
-      <w:proofErr w:type="spellEnd"/>
-      <w:r>
-        <w:rPr>
-          <w:rFonts w:ascii="Times New Roman" w:eastAsia="Times New Roman" w:hAnsi="Times New Roman" w:cs="Times New Roman"/>
-        </w:rPr>
-        <w:t xml:space="preserve"> </w:t>
-      </w:r>
-      <w:proofErr w:type="spellStart"/>
-      <w:r>
-        <w:rPr>
-          <w:rFonts w:ascii="Times New Roman" w:eastAsia="Times New Roman" w:hAnsi="Times New Roman" w:cs="Times New Roman"/>
-        </w:rPr>
-        <w:t>escribió</w:t>
-      </w:r>
-      <w:proofErr w:type="spellEnd"/>
-      <w:r>
-        <w:rPr>
-          <w:rFonts w:ascii="Times New Roman" w:eastAsia="Times New Roman" w:hAnsi="Times New Roman" w:cs="Times New Roman"/>
-        </w:rPr>
-        <w:t xml:space="preserve">: “Programming computers to learn from experience should eventually eliminate the need for much of this detailed programming effort” [Arthur1959]. </w:t>
-      </w:r>
-      <w:r>
-        <w:rPr>
-          <w:rFonts w:ascii="Times New Roman" w:eastAsia="Times New Roman" w:hAnsi="Times New Roman" w:cs="Times New Roman"/>
-          <w:lang w:val="es-PY"/>
-        </w:rPr>
-        <w:t>Lo que nos lleva a pensar que uno de los pioneros del aprendizaje automático ya dejaba visualizar que los programas, a partir del aprendizaje sobre los datos históricos (la experiencia), podrían efectuar tareas de toma de decisiones sin ser programadas explícitamente dichas decisiones. Samuel define al aprendizaje automático como sigue: “El aprendizaje automático es un campo de estudio que da a las computadoras la capacidad de aprender sin ser explícitamente programadas”.</w:t>
-      </w:r>
     </w:p>
     <w:p>
       <w:pPr>
@@ -6063,152 +6320,6 @@
           <w:lang w:val="es-PY"/>
         </w:rPr>
       </w:pPr>
-    </w:p>
-    <w:p>
-      <w:pPr>
-        <w:ind w:firstLine="720"/>
-        <w:rPr>
-          <w:rFonts w:ascii="Times New Roman" w:eastAsia="Times New Roman" w:hAnsi="Times New Roman" w:cs="Times New Roman"/>
-          <w:lang w:val="es-PY"/>
-        </w:rPr>
-      </w:pPr>
-      <w:proofErr w:type="spellStart"/>
-      <w:r>
-        <w:rPr>
-          <w:rFonts w:ascii="Times New Roman" w:eastAsia="Times New Roman" w:hAnsi="Times New Roman" w:cs="Times New Roman"/>
-        </w:rPr>
-        <w:t>Otro</w:t>
-      </w:r>
-      <w:proofErr w:type="spellEnd"/>
-      <w:r>
-        <w:rPr>
-          <w:rFonts w:ascii="Times New Roman" w:eastAsia="Times New Roman" w:hAnsi="Times New Roman" w:cs="Times New Roman"/>
-        </w:rPr>
-        <w:t xml:space="preserve"> </w:t>
-      </w:r>
-      <w:proofErr w:type="spellStart"/>
-      <w:r>
-        <w:rPr>
-          <w:rFonts w:ascii="Times New Roman" w:eastAsia="Times New Roman" w:hAnsi="Times New Roman" w:cs="Times New Roman"/>
-        </w:rPr>
-        <w:t>investigador</w:t>
-      </w:r>
-      <w:proofErr w:type="spellEnd"/>
-      <w:r>
-        <w:rPr>
-          <w:rFonts w:ascii="Times New Roman" w:eastAsia="Times New Roman" w:hAnsi="Times New Roman" w:cs="Times New Roman"/>
-        </w:rPr>
-        <w:t xml:space="preserve"> de </w:t>
-      </w:r>
-      <w:proofErr w:type="spellStart"/>
-      <w:r>
-        <w:rPr>
-          <w:rFonts w:ascii="Times New Roman" w:eastAsia="Times New Roman" w:hAnsi="Times New Roman" w:cs="Times New Roman"/>
-        </w:rPr>
-        <w:t>aprendizaje</w:t>
-      </w:r>
-      <w:proofErr w:type="spellEnd"/>
-      <w:r>
-        <w:rPr>
-          <w:rFonts w:ascii="Times New Roman" w:eastAsia="Times New Roman" w:hAnsi="Times New Roman" w:cs="Times New Roman"/>
-        </w:rPr>
-        <w:t xml:space="preserve"> </w:t>
-      </w:r>
-      <w:proofErr w:type="spellStart"/>
-      <w:r>
-        <w:rPr>
-          <w:rFonts w:ascii="Times New Roman" w:eastAsia="Times New Roman" w:hAnsi="Times New Roman" w:cs="Times New Roman"/>
-        </w:rPr>
-        <w:t>automático</w:t>
-      </w:r>
-      <w:proofErr w:type="spellEnd"/>
-      <w:r>
-        <w:rPr>
-          <w:rFonts w:ascii="Times New Roman" w:eastAsia="Times New Roman" w:hAnsi="Times New Roman" w:cs="Times New Roman"/>
-        </w:rPr>
-        <w:t xml:space="preserve"> Tom Mitchell </w:t>
-      </w:r>
-      <w:proofErr w:type="spellStart"/>
-      <w:r>
-        <w:rPr>
-          <w:rFonts w:ascii="Times New Roman" w:eastAsia="Times New Roman" w:hAnsi="Times New Roman" w:cs="Times New Roman"/>
-        </w:rPr>
-        <w:t>propuso</w:t>
-      </w:r>
-      <w:proofErr w:type="spellEnd"/>
-      <w:r>
-        <w:rPr>
-          <w:rFonts w:ascii="Times New Roman" w:eastAsia="Times New Roman" w:hAnsi="Times New Roman" w:cs="Times New Roman"/>
-        </w:rPr>
-        <w:t xml:space="preserve"> </w:t>
-      </w:r>
-      <w:proofErr w:type="spellStart"/>
-      <w:r>
-        <w:rPr>
-          <w:rFonts w:ascii="Times New Roman" w:eastAsia="Times New Roman" w:hAnsi="Times New Roman" w:cs="Times New Roman"/>
-        </w:rPr>
-        <w:t>en</w:t>
-      </w:r>
-      <w:proofErr w:type="spellEnd"/>
-      <w:r>
-        <w:rPr>
-          <w:rFonts w:ascii="Times New Roman" w:eastAsia="Times New Roman" w:hAnsi="Times New Roman" w:cs="Times New Roman"/>
-        </w:rPr>
-        <w:t xml:space="preserve"> 1998 la </w:t>
-      </w:r>
-      <w:proofErr w:type="spellStart"/>
-      <w:r>
-        <w:rPr>
-          <w:rFonts w:ascii="Times New Roman" w:eastAsia="Times New Roman" w:hAnsi="Times New Roman" w:cs="Times New Roman"/>
-        </w:rPr>
-        <w:t>siguiente</w:t>
-      </w:r>
-      <w:proofErr w:type="spellEnd"/>
-      <w:r>
-        <w:rPr>
-          <w:rFonts w:ascii="Times New Roman" w:eastAsia="Times New Roman" w:hAnsi="Times New Roman" w:cs="Times New Roman"/>
-        </w:rPr>
-        <w:t xml:space="preserve"> </w:t>
-      </w:r>
-      <w:proofErr w:type="spellStart"/>
-      <w:r>
-        <w:rPr>
-          <w:rFonts w:ascii="Times New Roman" w:eastAsia="Times New Roman" w:hAnsi="Times New Roman" w:cs="Times New Roman"/>
-        </w:rPr>
-        <w:t>definición</w:t>
-      </w:r>
-      <w:proofErr w:type="spellEnd"/>
-      <w:r>
-        <w:rPr>
-          <w:rFonts w:ascii="Times New Roman" w:eastAsia="Times New Roman" w:hAnsi="Times New Roman" w:cs="Times New Roman"/>
-        </w:rPr>
-        <w:t xml:space="preserve">: “Well posed Learning Problem: A computer program is said to learn from experience E with respect to some task T and some performance measure P, if its performance on T, as measured by P, improves with experience E”. </w:t>
-      </w:r>
-      <w:r>
-        <w:rPr>
-          <w:rFonts w:ascii="Times New Roman" w:eastAsia="Times New Roman" w:hAnsi="Times New Roman" w:cs="Times New Roman"/>
-          <w:lang w:val="es-PY"/>
-        </w:rPr>
-        <w:t>Donde se nos indica que el aprendizaje en las máquinas deberá ser parecido al aprendizaje en los humanos, por ejemplo cuando una criatura comienza a hablar a través de la experiencia de pronunciar las palabras y de su interacción con otras personas, entonces sucede que su capacidad de hablar se va perfeccionando o mejorando.</w:t>
-      </w:r>
-    </w:p>
-    <w:p>
-      <w:pPr>
-        <w:ind w:firstLine="720"/>
-        <w:rPr>
-          <w:rFonts w:ascii="Times New Roman" w:eastAsia="Times New Roman" w:hAnsi="Times New Roman" w:cs="Times New Roman"/>
-          <w:lang w:val="es-PY"/>
-        </w:rPr>
-      </w:pPr>
-    </w:p>
-    <w:p>
-      <w:pPr>
-        <w:ind w:firstLine="720"/>
-        <w:rPr>
-          <w:rFonts w:ascii="Times New Roman" w:eastAsia="Times New Roman" w:hAnsi="Times New Roman" w:cs="Times New Roman"/>
-          <w:lang w:val="es-PY"/>
-        </w:rPr>
-      </w:pPr>
       <w:r>
         <w:rPr>
           <w:rFonts w:ascii="Times New Roman" w:eastAsia="Times New Roman" w:hAnsi="Times New Roman" w:cs="Times New Roman"/>
@@ -6219,7 +6330,19 @@
         <w:rPr>
           <w:rFonts w:ascii="Times New Roman" w:eastAsia="Times New Roman" w:hAnsi="Times New Roman" w:cs="Times New Roman"/>
         </w:rPr>
-        <w:t xml:space="preserve">n new, unseen, data” [Jean2016]. </w:t>
+        <w:t>n new, unseen, data” [</w:t>
+      </w:r>
+      <w:r>
+        <w:rPr>
+          <w:rFonts w:ascii="Times New Roman" w:eastAsia="Times New Roman" w:hAnsi="Times New Roman" w:cs="Times New Roman"/>
+        </w:rPr>
+        <w:t>10</w:t>
+      </w:r>
+      <w:r>
+        <w:rPr>
+          <w:rFonts w:ascii="Times New Roman" w:eastAsia="Times New Roman" w:hAnsi="Times New Roman" w:cs="Times New Roman"/>
+        </w:rPr>
+        <w:t xml:space="preserve">]. </w:t>
       </w:r>
       <w:r>
         <w:rPr>
@@ -7185,84 +7308,7 @@
           <w:rFonts w:ascii="Times New Roman" w:eastAsia="Times New Roman" w:hAnsi="Times New Roman" w:cs="Times New Roman"/>
           <w:lang w:val="es-PY"/>
         </w:rPr>
-        <w:t>Se espera</w:t>
-      </w:r>
-      <w:r>
-        <w:rPr>
-          <w:rFonts w:ascii="Times New Roman" w:eastAsia="Times New Roman" w:hAnsi="Times New Roman" w:cs="Times New Roman"/>
-          <w:lang w:val="es-PY"/>
-        </w:rPr>
-        <w:t xml:space="preserve"> que la nueva técnica de pronóstico de demanda </w:t>
-      </w:r>
-      <w:r>
-        <w:rPr>
-          <w:rFonts w:ascii="Times New Roman" w:eastAsia="Times New Roman" w:hAnsi="Times New Roman" w:cs="Times New Roman"/>
-          <w:lang w:val="es-PY"/>
-        </w:rPr>
-        <w:t>alcance</w:t>
-      </w:r>
-      <w:r>
-        <w:rPr>
-          <w:rFonts w:ascii="Times New Roman" w:eastAsia="Times New Roman" w:hAnsi="Times New Roman" w:cs="Times New Roman"/>
-          <w:lang w:val="es-PY"/>
-        </w:rPr>
-        <w:t xml:space="preserve"> altas tasas de acierto. También </w:t>
-      </w:r>
-      <w:r>
-        <w:rPr>
-          <w:rFonts w:ascii="Times New Roman" w:eastAsia="Times New Roman" w:hAnsi="Times New Roman" w:cs="Times New Roman"/>
-          <w:lang w:val="es-PY"/>
-        </w:rPr>
-        <w:t>que sea</w:t>
-      </w:r>
-      <w:r>
-        <w:rPr>
-          <w:rFonts w:ascii="Times New Roman" w:eastAsia="Times New Roman" w:hAnsi="Times New Roman" w:cs="Times New Roman"/>
-          <w:lang w:val="es-PY"/>
-        </w:rPr>
-        <w:t xml:space="preserve"> una técnica adaptativa, </w:t>
-      </w:r>
-      <w:r>
-        <w:rPr>
-          <w:rFonts w:ascii="Times New Roman" w:eastAsia="Times New Roman" w:hAnsi="Times New Roman" w:cs="Times New Roman"/>
-          <w:lang w:val="es-PY"/>
-        </w:rPr>
-        <w:t>que permita</w:t>
-      </w:r>
-      <w:r>
-        <w:rPr>
-          <w:rFonts w:ascii="Times New Roman" w:eastAsia="Times New Roman" w:hAnsi="Times New Roman" w:cs="Times New Roman"/>
-          <w:lang w:val="es-PY"/>
-        </w:rPr>
-        <w:t xml:space="preserve"> el aprendizaje continuo,</w:t>
-      </w:r>
-      <w:r>
-        <w:rPr>
-          <w:rFonts w:ascii="Times New Roman" w:eastAsia="Times New Roman" w:hAnsi="Times New Roman" w:cs="Times New Roman"/>
-          <w:lang w:val="es-PY"/>
-        </w:rPr>
-        <w:t xml:space="preserve"> que</w:t>
-      </w:r>
-      <w:r>
-        <w:rPr>
-          <w:rFonts w:ascii="Times New Roman" w:eastAsia="Times New Roman" w:hAnsi="Times New Roman" w:cs="Times New Roman"/>
-          <w:lang w:val="es-PY"/>
-        </w:rPr>
-        <w:t xml:space="preserve"> </w:t>
-      </w:r>
-      <w:r>
-        <w:rPr>
-          <w:rFonts w:ascii="Times New Roman" w:eastAsia="Times New Roman" w:hAnsi="Times New Roman" w:cs="Times New Roman"/>
-          <w:lang w:val="es-PY"/>
-        </w:rPr>
-        <w:t>integre</w:t>
-      </w:r>
-      <w:r>
-        <w:rPr>
-          <w:rFonts w:ascii="Times New Roman" w:eastAsia="Times New Roman" w:hAnsi="Times New Roman" w:cs="Times New Roman"/>
-          <w:lang w:val="es-PY"/>
-        </w:rPr>
-        <w:t xml:space="preserve"> aspectos esenciales de los modelos de pronóstic</w:t>
+        <w:t>Se espera que la nueva técnica de pronóstico de demanda alcance altas tasas de acierto. También que sea una técnica adaptativa, que permita el aprendizaje continuo, que integre aspectos esenciales de los modelos de pronóstic</w:t>
       </w:r>
       <w:r>
         <w:rPr>
@@ -7276,21 +7322,7 @@
           <w:rFonts w:ascii="Times New Roman" w:eastAsia="Times New Roman" w:hAnsi="Times New Roman" w:cs="Times New Roman"/>
           <w:lang w:val="es-PY"/>
         </w:rPr>
-        <w:t xml:space="preserve"> y </w:t>
-      </w:r>
-      <w:r>
-        <w:rPr>
-          <w:rFonts w:ascii="Times New Roman" w:eastAsia="Times New Roman" w:hAnsi="Times New Roman" w:cs="Times New Roman"/>
-          <w:lang w:val="es-PY"/>
-        </w:rPr>
-        <w:t>que mitigue</w:t>
-      </w:r>
-      <w:r>
-        <w:rPr>
-          <w:rFonts w:ascii="Times New Roman" w:eastAsia="Times New Roman" w:hAnsi="Times New Roman" w:cs="Times New Roman"/>
-          <w:lang w:val="es-PY"/>
-        </w:rPr>
-        <w:t xml:space="preserve"> </w:t>
+        <w:t xml:space="preserve"> y que mitigue </w:t>
       </w:r>
       <w:r>
         <w:rPr>
@@ -10040,13 +10072,7 @@
         <w:rPr>
           <w:rFonts w:ascii="Times New Roman" w:eastAsia="Times New Roman" w:hAnsi="Times New Roman" w:cs="Times New Roman"/>
         </w:rPr>
-        <w:t xml:space="preserve"> de </w:t>
-      </w:r>
-      <w:r>
-        <w:rPr>
-          <w:rFonts w:ascii="Times New Roman" w:eastAsia="Times New Roman" w:hAnsi="Times New Roman" w:cs="Times New Roman"/>
-        </w:rPr>
-        <w:t>Business Intelligence</w:t>
+        <w:t xml:space="preserve"> de Business Intelligence</w:t>
       </w:r>
     </w:p>
     <w:p>
@@ -10075,13 +10101,7 @@
         <w:rPr>
           <w:rFonts w:ascii="Times New Roman" w:eastAsia="Times New Roman" w:hAnsi="Times New Roman" w:cs="Times New Roman"/>
         </w:rPr>
-        <w:t xml:space="preserve"> de </w:t>
-      </w:r>
-      <w:r>
-        <w:rPr>
-          <w:rFonts w:ascii="Times New Roman" w:eastAsia="Times New Roman" w:hAnsi="Times New Roman" w:cs="Times New Roman"/>
-        </w:rPr>
-        <w:t>Machine Learning</w:t>
+        <w:t xml:space="preserve"> de Machine Learning</w:t>
       </w:r>
     </w:p>
     <w:p>
@@ -10183,20 +10203,6 @@
     </w:p>
     <w:p>
       <w:pPr>
-        <w:rPr>
-          <w:rFonts w:ascii="Times New Roman" w:eastAsia="Times New Roman" w:hAnsi="Times New Roman" w:cs="Times New Roman"/>
-        </w:rPr>
-      </w:pPr>
-    </w:p>
-    <w:p>
-      <w:pPr>
-        <w:rPr>
-          <w:rFonts w:ascii="Times New Roman" w:eastAsia="Times New Roman" w:hAnsi="Times New Roman" w:cs="Times New Roman"/>
-        </w:rPr>
-      </w:pPr>
-    </w:p>
-    <w:p>
-      <w:pPr>
         <w:keepNext/>
         <w:spacing w:before="240" w:after="120"/>
         <w:rPr>
@@ -10216,10 +10222,10 @@
     <w:p>
       <w:pPr>
         <w:keepNext/>
-        <w:spacing w:before="240" w:after="120"/>
         <w:rPr>
           <w:rFonts w:ascii="Times New Roman" w:eastAsia="Times New Roman" w:hAnsi="Times New Roman" w:cs="Times New Roman"/>
           <w:color w:val="333333"/>
+          <w:lang w:val="es-PY"/>
         </w:rPr>
       </w:pPr>
       <w:r>
@@ -10259,13 +10265,20 @@
           <w:rFonts w:ascii="Times New Roman" w:eastAsia="Times New Roman" w:hAnsi="Times New Roman" w:cs="Times New Roman"/>
           <w:color w:val="333333"/>
         </w:rPr>
-        <w:t xml:space="preserve"> Martin. Métodos cuantitativos para los negocios, 11a ed.</w:t>
+        <w:t xml:space="preserve"> Martin. </w:t>
+      </w:r>
+      <w:r>
+        <w:rPr>
+          <w:rFonts w:ascii="Times New Roman" w:eastAsia="Times New Roman" w:hAnsi="Times New Roman" w:cs="Times New Roman"/>
+          <w:color w:val="333333"/>
+          <w:lang w:val="es-PY"/>
+        </w:rPr>
+        <w:t>Métodos cuantitativos para los negocios, 11a ed.</w:t>
       </w:r>
     </w:p>
     <w:p>
       <w:pPr>
         <w:keepNext/>
-        <w:spacing w:before="240" w:after="120"/>
         <w:rPr>
           <w:rFonts w:ascii="Times New Roman" w:eastAsia="Times New Roman" w:hAnsi="Times New Roman" w:cs="Times New Roman"/>
           <w:color w:val="333333"/>
@@ -10275,6 +10288,7 @@
         <w:rPr>
           <w:rFonts w:ascii="Times New Roman" w:eastAsia="Times New Roman" w:hAnsi="Times New Roman" w:cs="Times New Roman"/>
           <w:color w:val="333333"/>
+          <w:lang w:val="es-PY"/>
         </w:rPr>
         <w:t xml:space="preserve">[2] </w:t>
       </w:r>
@@ -10283,6 +10297,7 @@
         <w:rPr>
           <w:rFonts w:ascii="Times New Roman" w:eastAsia="Times New Roman" w:hAnsi="Times New Roman" w:cs="Times New Roman"/>
           <w:color w:val="333333"/>
+          <w:lang w:val="es-PY"/>
         </w:rPr>
         <w:t>Narasimhan</w:t>
       </w:r>
@@ -10291,6 +10306,7 @@
         <w:rPr>
           <w:rFonts w:ascii="Times New Roman" w:eastAsia="Times New Roman" w:hAnsi="Times New Roman" w:cs="Times New Roman"/>
           <w:color w:val="333333"/>
+          <w:lang w:val="es-PY"/>
         </w:rPr>
         <w:t xml:space="preserve">, S., </w:t>
       </w:r>
@@ -10299,6 +10315,7 @@
         <w:rPr>
           <w:rFonts w:ascii="Times New Roman" w:eastAsia="Times New Roman" w:hAnsi="Times New Roman" w:cs="Times New Roman"/>
           <w:color w:val="333333"/>
+          <w:lang w:val="es-PY"/>
         </w:rPr>
         <w:t>McLeavey</w:t>
       </w:r>
@@ -10307,6 +10324,7 @@
         <w:rPr>
           <w:rFonts w:ascii="Times New Roman" w:eastAsia="Times New Roman" w:hAnsi="Times New Roman" w:cs="Times New Roman"/>
           <w:color w:val="333333"/>
+          <w:lang w:val="es-PY"/>
         </w:rPr>
         <w:t xml:space="preserve">, D.W., </w:t>
       </w:r>
@@ -10315,6 +10333,7 @@
         <w:rPr>
           <w:rFonts w:ascii="Times New Roman" w:eastAsia="Times New Roman" w:hAnsi="Times New Roman" w:cs="Times New Roman"/>
           <w:color w:val="333333"/>
+          <w:lang w:val="es-PY"/>
         </w:rPr>
         <w:t>Billington</w:t>
       </w:r>
@@ -10323,8 +10342,16 @@
         <w:rPr>
           <w:rFonts w:ascii="Times New Roman" w:eastAsia="Times New Roman" w:hAnsi="Times New Roman" w:cs="Times New Roman"/>
           <w:color w:val="333333"/>
-        </w:rPr>
-        <w:t xml:space="preserve">, P. Planeación de la producción y control de inventarios. 1996. Prentice-Hall </w:t>
+          <w:lang w:val="es-PY"/>
+        </w:rPr>
+        <w:t xml:space="preserve">, P. Planeación de la producción y control de inventarios. </w:t>
+      </w:r>
+      <w:r>
+        <w:rPr>
+          <w:rFonts w:ascii="Times New Roman" w:eastAsia="Times New Roman" w:hAnsi="Times New Roman" w:cs="Times New Roman"/>
+          <w:color w:val="333333"/>
+        </w:rPr>
+        <w:t xml:space="preserve">1996. Prentice-Hall </w:t>
       </w:r>
       <w:proofErr w:type="spellStart"/>
       <w:r>
@@ -10339,10 +10366,10 @@
     <w:p>
       <w:pPr>
         <w:keepNext/>
-        <w:spacing w:before="240" w:after="120"/>
         <w:rPr>
           <w:rFonts w:ascii="Times New Roman" w:eastAsia="Times New Roman" w:hAnsi="Times New Roman" w:cs="Times New Roman"/>
           <w:color w:val="333333"/>
+          <w:lang w:val="es-PY"/>
         </w:rPr>
       </w:pPr>
       <w:r>
@@ -10350,13 +10377,14 @@
           <w:rFonts w:ascii="Times New Roman" w:eastAsia="Times New Roman" w:hAnsi="Times New Roman" w:cs="Times New Roman"/>
           <w:color w:val="333333"/>
         </w:rPr>
-        <w:t xml:space="preserve">[3] BUSINESS INTELLIGENCE: STATE OF THE ART.  </w:t>
+        <w:t xml:space="preserve">[3] Business Intelligence: State of the art. </w:t>
       </w:r>
       <w:proofErr w:type="spellStart"/>
       <w:r>
         <w:rPr>
           <w:rFonts w:ascii="Times New Roman" w:eastAsia="Times New Roman" w:hAnsi="Times New Roman" w:cs="Times New Roman"/>
           <w:color w:val="333333"/>
+          <w:lang w:val="es-PY"/>
         </w:rPr>
         <w:t>Alveiro</w:t>
       </w:r>
@@ -10365,14 +10393,24 @@
         <w:rPr>
           <w:rFonts w:ascii="Times New Roman" w:eastAsia="Times New Roman" w:hAnsi="Times New Roman" w:cs="Times New Roman"/>
           <w:color w:val="333333"/>
-        </w:rPr>
-        <w:t xml:space="preserve">  Rosado, </w:t>
+          <w:lang w:val="es-PY"/>
+        </w:rPr>
+        <w:t xml:space="preserve"> </w:t>
+      </w:r>
+      <w:r>
+        <w:rPr>
+          <w:rFonts w:ascii="Times New Roman" w:eastAsia="Times New Roman" w:hAnsi="Times New Roman" w:cs="Times New Roman"/>
+          <w:color w:val="333333"/>
+          <w:lang w:val="es-PY"/>
+        </w:rPr>
+        <w:t xml:space="preserve">Rosado, </w:t>
       </w:r>
       <w:proofErr w:type="spellStart"/>
       <w:r>
         <w:rPr>
           <w:rFonts w:ascii="Times New Roman" w:eastAsia="Times New Roman" w:hAnsi="Times New Roman" w:cs="Times New Roman"/>
           <w:color w:val="333333"/>
+          <w:lang w:val="es-PY"/>
         </w:rPr>
         <w:t>Dewar</w:t>
       </w:r>
@@ -10381,6 +10419,7 @@
         <w:rPr>
           <w:rFonts w:ascii="Times New Roman" w:eastAsia="Times New Roman" w:hAnsi="Times New Roman" w:cs="Times New Roman"/>
           <w:color w:val="333333"/>
+          <w:lang w:val="es-PY"/>
         </w:rPr>
         <w:t xml:space="preserve"> Rico. 2010 https://dialnet.unirioja.es/descarga/articulo/4564348.pdf</w:t>
       </w:r>
@@ -10388,7 +10427,6 @@
     <w:p>
       <w:pPr>
         <w:keepNext/>
-        <w:spacing w:before="240" w:after="120"/>
         <w:rPr>
           <w:rFonts w:ascii="Times New Roman" w:eastAsia="Times New Roman" w:hAnsi="Times New Roman" w:cs="Times New Roman"/>
           <w:color w:val="333333"/>
@@ -10398,6 +10436,7 @@
         <w:rPr>
           <w:rFonts w:ascii="Times New Roman" w:eastAsia="Times New Roman" w:hAnsi="Times New Roman" w:cs="Times New Roman"/>
           <w:color w:val="333333"/>
+          <w:lang w:val="es-PY"/>
         </w:rPr>
         <w:t xml:space="preserve">[4] Josep Luis Cano. Business </w:t>
       </w:r>
@@ -10406,6 +10445,7 @@
         <w:rPr>
           <w:rFonts w:ascii="Times New Roman" w:eastAsia="Times New Roman" w:hAnsi="Times New Roman" w:cs="Times New Roman"/>
           <w:color w:val="333333"/>
+          <w:lang w:val="es-PY"/>
         </w:rPr>
         <w:t>Intelligence</w:t>
       </w:r>
@@ -10414,8 +10454,64 @@
         <w:rPr>
           <w:rFonts w:ascii="Times New Roman" w:eastAsia="Times New Roman" w:hAnsi="Times New Roman" w:cs="Times New Roman"/>
           <w:color w:val="333333"/>
-        </w:rPr>
-        <w:t>: Competir con información. ESADE, Banesto, Banesto Pyme, 2007.</w:t>
+          <w:lang w:val="es-PY"/>
+        </w:rPr>
+        <w:t xml:space="preserve">: Competir con información. </w:t>
+      </w:r>
+      <w:r>
+        <w:rPr>
+          <w:rFonts w:ascii="Times New Roman" w:eastAsia="Times New Roman" w:hAnsi="Times New Roman" w:cs="Times New Roman"/>
+          <w:color w:val="333333"/>
+        </w:rPr>
+        <w:t xml:space="preserve">ESADE, </w:t>
+      </w:r>
+      <w:proofErr w:type="spellStart"/>
+      <w:r>
+        <w:rPr>
+          <w:rFonts w:ascii="Times New Roman" w:eastAsia="Times New Roman" w:hAnsi="Times New Roman" w:cs="Times New Roman"/>
+          <w:color w:val="333333"/>
+        </w:rPr>
+        <w:t>Banesto</w:t>
+      </w:r>
+      <w:proofErr w:type="spellEnd"/>
+      <w:r>
+        <w:rPr>
+          <w:rFonts w:ascii="Times New Roman" w:eastAsia="Times New Roman" w:hAnsi="Times New Roman" w:cs="Times New Roman"/>
+          <w:color w:val="333333"/>
+        </w:rPr>
+        <w:t xml:space="preserve">, </w:t>
+      </w:r>
+      <w:proofErr w:type="spellStart"/>
+      <w:r>
+        <w:rPr>
+          <w:rFonts w:ascii="Times New Roman" w:eastAsia="Times New Roman" w:hAnsi="Times New Roman" w:cs="Times New Roman"/>
+          <w:color w:val="333333"/>
+        </w:rPr>
+        <w:t>Banesto</w:t>
+      </w:r>
+      <w:proofErr w:type="spellEnd"/>
+      <w:r>
+        <w:rPr>
+          <w:rFonts w:ascii="Times New Roman" w:eastAsia="Times New Roman" w:hAnsi="Times New Roman" w:cs="Times New Roman"/>
+          <w:color w:val="333333"/>
+        </w:rPr>
+        <w:t xml:space="preserve"> </w:t>
+      </w:r>
+      <w:proofErr w:type="spellStart"/>
+      <w:r>
+        <w:rPr>
+          <w:rFonts w:ascii="Times New Roman" w:eastAsia="Times New Roman" w:hAnsi="Times New Roman" w:cs="Times New Roman"/>
+          <w:color w:val="333333"/>
+        </w:rPr>
+        <w:t>Pyme</w:t>
+      </w:r>
+      <w:proofErr w:type="spellEnd"/>
+      <w:r>
+        <w:rPr>
+          <w:rFonts w:ascii="Times New Roman" w:eastAsia="Times New Roman" w:hAnsi="Times New Roman" w:cs="Times New Roman"/>
+          <w:color w:val="333333"/>
+        </w:rPr>
+        <w:t>, 2007.</w:t>
       </w:r>
     </w:p>
     <w:p>
@@ -10447,80 +10543,138 @@
           <w:rFonts w:ascii="Times New Roman" w:eastAsia="Times New Roman" w:hAnsi="Times New Roman" w:cs="Times New Roman"/>
           <w:color w:val="333333"/>
         </w:rPr>
-        <w:t xml:space="preserve"> Toolkit.” Ralph Kimball. </w:t>
-      </w:r>
-      <w:proofErr w:type="spellStart"/>
+        <w:t xml:space="preserve"> Toolkit.” Ralph Kimball. Wiley, 1996</w:t>
+      </w:r>
       <w:r>
         <w:rPr>
           <w:rFonts w:ascii="Times New Roman" w:eastAsia="Times New Roman" w:hAnsi="Times New Roman" w:cs="Times New Roman"/>
           <w:color w:val="333333"/>
         </w:rPr>
-        <w:t>Wiley</w:t>
-      </w:r>
-      <w:proofErr w:type="spellEnd"/>
-      <w:r>
+        <w:t>.</w:t>
+      </w:r>
+    </w:p>
+    <w:p>
+      <w:pPr>
+        <w:keepNext/>
         <w:rPr>
           <w:rFonts w:ascii="Times New Roman" w:eastAsia="Times New Roman" w:hAnsi="Times New Roman" w:cs="Times New Roman"/>
           <w:color w:val="333333"/>
         </w:rPr>
-        <w:t>, 1996</w:t>
-      </w:r>
-    </w:p>
-    <w:p>
-      <w:pPr>
-        <w:keepNext/>
+      </w:pPr>
+      <w:r>
         <w:rPr>
           <w:rFonts w:ascii="Times New Roman" w:eastAsia="Times New Roman" w:hAnsi="Times New Roman" w:cs="Times New Roman"/>
           <w:color w:val="333333"/>
         </w:rPr>
-      </w:pPr>
-    </w:p>
-    <w:p>
-      <w:pPr>
-        <w:keepNext/>
+        <w:t>[</w:t>
+      </w:r>
+      <w:r>
         <w:rPr>
           <w:rFonts w:ascii="Times New Roman" w:eastAsia="Times New Roman" w:hAnsi="Times New Roman" w:cs="Times New Roman"/>
           <w:color w:val="333333"/>
         </w:rPr>
-      </w:pPr>
-    </w:p>
-    <w:p>
-      <w:pPr>
-        <w:keepNext/>
-        <w:rPr>
-          <w:rFonts w:ascii="Times New Roman" w:eastAsia="Times New Roman" w:hAnsi="Times New Roman" w:cs="Times New Roman"/>
-        </w:rPr>
-      </w:pPr>
+        <w:t>6</w:t>
+      </w:r>
       <w:r>
         <w:rPr>
           <w:rFonts w:ascii="Times New Roman" w:eastAsia="Times New Roman" w:hAnsi="Times New Roman" w:cs="Times New Roman"/>
           <w:color w:val="333333"/>
         </w:rPr>
-        <w:t>[1]</w:t>
+        <w:t>]</w:t>
       </w:r>
       <w:r>
         <w:rPr>
           <w:rFonts w:ascii="Times New Roman" w:eastAsia="Times New Roman" w:hAnsi="Times New Roman" w:cs="Times New Roman"/>
           <w:color w:val="333333"/>
         </w:rPr>
-        <w:tab/>
-        <w:t xml:space="preserve">An introduction to frequent pattern mining. </w:t>
-      </w:r>
-      <w:hyperlink r:id="rId8">
+        <w:t xml:space="preserve"> </w:t>
+      </w:r>
+      <w:r>
+        <w:rPr>
+          <w:rFonts w:ascii="Times New Roman" w:eastAsia="Times New Roman" w:hAnsi="Times New Roman" w:cs="Times New Roman"/>
+          <w:color w:val="333333"/>
+        </w:rPr>
+        <w:t>Weka 3: Data Mining Software in Java</w:t>
+      </w:r>
+      <w:r>
+        <w:rPr>
+          <w:rFonts w:ascii="Times New Roman" w:eastAsia="Times New Roman" w:hAnsi="Times New Roman" w:cs="Times New Roman"/>
+          <w:color w:val="333333"/>
+        </w:rPr>
+        <w:t xml:space="preserve">. </w:t>
+      </w:r>
+      <w:hyperlink r:id="rId8" w:history="1">
         <w:r>
           <w:rPr>
+            <w:rStyle w:val="Hipervnculo"/>
             <w:rFonts w:ascii="Times New Roman" w:eastAsia="Times New Roman" w:hAnsi="Times New Roman" w:cs="Times New Roman"/>
-            <w:color w:val="1155CC"/>
-            <w:u w:val="single"/>
           </w:rPr>
-          <w:t>http://data-mining.philippe-fournier-viger.com/introduction-frequent-pattern-mining/</w:t>
+          <w:t>http://www.cs.waikato.ac.nz/ml/weka/</w:t>
         </w:r>
       </w:hyperlink>
-      <w:r>
+    </w:p>
+    <w:p>
+      <w:pPr>
+        <w:keepNext/>
         <w:rPr>
           <w:rFonts w:ascii="Times New Roman" w:eastAsia="Times New Roman" w:hAnsi="Times New Roman" w:cs="Times New Roman"/>
           <w:color w:val="333333"/>
         </w:rPr>
+      </w:pPr>
+      <w:r>
+        <w:rPr>
+          <w:rFonts w:ascii="Times New Roman" w:eastAsia="Times New Roman" w:hAnsi="Times New Roman" w:cs="Times New Roman"/>
+          <w:color w:val="333333"/>
+        </w:rPr>
+        <w:t>[</w:t>
+      </w:r>
+      <w:r>
+        <w:rPr>
+          <w:rFonts w:ascii="Times New Roman" w:eastAsia="Times New Roman" w:hAnsi="Times New Roman" w:cs="Times New Roman"/>
+          <w:color w:val="333333"/>
+        </w:rPr>
+        <w:t>7</w:t>
+      </w:r>
+      <w:r>
+        <w:rPr>
+          <w:rFonts w:ascii="Times New Roman" w:eastAsia="Times New Roman" w:hAnsi="Times New Roman" w:cs="Times New Roman"/>
+          <w:color w:val="333333"/>
+        </w:rPr>
+        <w:t>]</w:t>
+      </w:r>
+      <w:r>
+        <w:rPr>
+          <w:rFonts w:ascii="Times New Roman" w:eastAsia="Times New Roman" w:hAnsi="Times New Roman" w:cs="Times New Roman"/>
+          <w:color w:val="333333"/>
+        </w:rPr>
+        <w:t xml:space="preserve"> </w:t>
+      </w:r>
+      <w:r>
+        <w:rPr>
+          <w:rFonts w:ascii="Times New Roman" w:eastAsia="Times New Roman" w:hAnsi="Times New Roman" w:cs="Times New Roman"/>
+          <w:color w:val="333333"/>
+        </w:rPr>
+        <w:t>Witten, I. H.; Frank, E.; Hall, M. A. &amp; Pal, C. J. Data Mining - Practical Machine Learning Tools and Techniques - Fourth Edition</w:t>
+      </w:r>
+      <w:r>
+        <w:rPr>
+          <w:rFonts w:ascii="Times New Roman" w:eastAsia="Times New Roman" w:hAnsi="Times New Roman" w:cs="Times New Roman"/>
+          <w:color w:val="333333"/>
+        </w:rPr>
+        <w:t>,</w:t>
+      </w:r>
+      <w:r>
+        <w:rPr>
+          <w:rFonts w:ascii="Times New Roman" w:eastAsia="Times New Roman" w:hAnsi="Times New Roman" w:cs="Times New Roman"/>
+          <w:color w:val="333333"/>
+        </w:rPr>
+        <w:t xml:space="preserve"> 2016</w:t>
+      </w:r>
+      <w:r>
+        <w:rPr>
+          <w:rFonts w:ascii="Times New Roman" w:eastAsia="Times New Roman" w:hAnsi="Times New Roman" w:cs="Times New Roman"/>
+          <w:color w:val="333333"/>
+        </w:rPr>
         <w:t>.</w:t>
       </w:r>
     </w:p>
@@ -10529,55 +10683,257 @@
         <w:keepNext/>
         <w:rPr>
           <w:rFonts w:ascii="Times New Roman" w:eastAsia="Times New Roman" w:hAnsi="Times New Roman" w:cs="Times New Roman"/>
-        </w:rPr>
-      </w:pPr>
-      <w:r>
-        <w:rPr>
-          <w:rFonts w:ascii="Times New Roman" w:eastAsia="Times New Roman" w:hAnsi="Times New Roman" w:cs="Times New Roman"/>
           <w:color w:val="333333"/>
         </w:rPr>
-        <w:t>[2]</w:t>
-      </w:r>
+      </w:pPr>
       <w:r>
         <w:rPr>
           <w:rFonts w:ascii="Times New Roman" w:eastAsia="Times New Roman" w:hAnsi="Times New Roman" w:cs="Times New Roman"/>
           <w:color w:val="333333"/>
         </w:rPr>
-        <w:tab/>
-        <w:t xml:space="preserve">An introduction to High-Utility </w:t>
+        <w:t>[</w:t>
+      </w:r>
+      <w:r>
+        <w:rPr>
+          <w:rFonts w:ascii="Times New Roman" w:eastAsia="Times New Roman" w:hAnsi="Times New Roman" w:cs="Times New Roman"/>
+          <w:color w:val="333333"/>
+        </w:rPr>
+        <w:t>8</w:t>
+      </w:r>
+      <w:r>
+        <w:rPr>
+          <w:rFonts w:ascii="Times New Roman" w:eastAsia="Times New Roman" w:hAnsi="Times New Roman" w:cs="Times New Roman"/>
+          <w:color w:val="333333"/>
+        </w:rPr>
+        <w:t>]</w:t>
+      </w:r>
+      <w:r>
+        <w:rPr>
+          <w:rFonts w:ascii="Times New Roman" w:eastAsia="Times New Roman" w:hAnsi="Times New Roman" w:cs="Times New Roman"/>
+          <w:color w:val="333333"/>
+        </w:rPr>
+        <w:t xml:space="preserve"> </w:t>
+      </w:r>
+      <w:r>
+        <w:rPr>
+          <w:rFonts w:ascii="Times New Roman" w:eastAsia="Times New Roman" w:hAnsi="Times New Roman" w:cs="Times New Roman"/>
+          <w:color w:val="333333"/>
+        </w:rPr>
+        <w:t>Witten, I. H.; Frank, E. &amp; Hall, M. A. Data Mining - Practical Machine Learning Tools and Techniques - Third Edition, 2011.</w:t>
+      </w:r>
+    </w:p>
+    <w:p>
+      <w:pPr>
+        <w:keepNext/>
+        <w:rPr>
+          <w:rFonts w:ascii="Times New Roman" w:eastAsia="Times New Roman" w:hAnsi="Times New Roman" w:cs="Times New Roman"/>
+          <w:color w:val="333333"/>
+        </w:rPr>
+      </w:pPr>
+      <w:r>
+        <w:rPr>
+          <w:rFonts w:ascii="Times New Roman" w:eastAsia="Times New Roman" w:hAnsi="Times New Roman" w:cs="Times New Roman"/>
+          <w:color w:val="333333"/>
+        </w:rPr>
+        <w:t>[</w:t>
+      </w:r>
+      <w:r>
+        <w:rPr>
+          <w:rFonts w:ascii="Times New Roman" w:eastAsia="Times New Roman" w:hAnsi="Times New Roman" w:cs="Times New Roman"/>
+          <w:color w:val="333333"/>
+        </w:rPr>
+        <w:t>9</w:t>
+      </w:r>
+      <w:r>
+        <w:rPr>
+          <w:rFonts w:ascii="Times New Roman" w:eastAsia="Times New Roman" w:hAnsi="Times New Roman" w:cs="Times New Roman"/>
+          <w:color w:val="333333"/>
+        </w:rPr>
+        <w:t>]</w:t>
+      </w:r>
+      <w:r>
+        <w:rPr>
+          <w:rFonts w:ascii="Times New Roman" w:eastAsia="Times New Roman" w:hAnsi="Times New Roman" w:cs="Times New Roman"/>
+          <w:color w:val="333333"/>
+        </w:rPr>
+        <w:t xml:space="preserve"> </w:t>
+      </w:r>
+      <w:r>
+        <w:rPr>
+          <w:rFonts w:ascii="Times New Roman" w:eastAsia="Times New Roman" w:hAnsi="Times New Roman" w:cs="Times New Roman"/>
+          <w:color w:val="333333"/>
+        </w:rPr>
+        <w:t>Samuel, A. Some Studies in Machine Learning Using the Game of Checker IBM Journal 3, 211-229, 1959.</w:t>
+      </w:r>
+    </w:p>
+    <w:p>
+      <w:pPr>
+        <w:keepNext/>
+        <w:rPr>
+          <w:rFonts w:ascii="Times New Roman" w:eastAsia="Times New Roman" w:hAnsi="Times New Roman" w:cs="Times New Roman"/>
+        </w:rPr>
+      </w:pPr>
+      <w:r>
+        <w:rPr>
+          <w:rFonts w:ascii="Times New Roman" w:eastAsia="Times New Roman" w:hAnsi="Times New Roman" w:cs="Times New Roman"/>
+          <w:color w:val="333333"/>
+        </w:rPr>
+        <w:t>[</w:t>
+      </w:r>
+      <w:r>
+        <w:rPr>
+          <w:rFonts w:ascii="Times New Roman" w:eastAsia="Times New Roman" w:hAnsi="Times New Roman" w:cs="Times New Roman"/>
+          <w:color w:val="333333"/>
+        </w:rPr>
+        <w:t>10</w:t>
+      </w:r>
+      <w:r>
+        <w:rPr>
+          <w:rFonts w:ascii="Times New Roman" w:eastAsia="Times New Roman" w:hAnsi="Times New Roman" w:cs="Times New Roman"/>
+          <w:color w:val="333333"/>
+        </w:rPr>
+        <w:t>]</w:t>
+      </w:r>
+      <w:r>
+        <w:rPr>
+          <w:rFonts w:ascii="Times New Roman" w:eastAsia="Times New Roman" w:hAnsi="Times New Roman" w:cs="Times New Roman"/>
+          <w:color w:val="333333"/>
+        </w:rPr>
+        <w:t xml:space="preserve"> </w:t>
+      </w:r>
+      <w:r>
+        <w:rPr>
+          <w:rFonts w:ascii="Times New Roman" w:eastAsia="Times New Roman" w:hAnsi="Times New Roman" w:cs="Times New Roman"/>
+          <w:color w:val="333333"/>
+        </w:rPr>
+        <w:t>Puget, J. F. What Is Machine Learning</w:t>
+      </w:r>
+      <w:proofErr w:type="gramStart"/>
+      <w:r>
+        <w:rPr>
+          <w:rFonts w:ascii="Times New Roman" w:eastAsia="Times New Roman" w:hAnsi="Times New Roman" w:cs="Times New Roman"/>
+          <w:color w:val="333333"/>
+        </w:rPr>
+        <w:t>?</w:t>
+      </w:r>
+      <w:r>
+        <w:rPr>
+          <w:rFonts w:ascii="Times New Roman" w:eastAsia="Times New Roman" w:hAnsi="Times New Roman" w:cs="Times New Roman"/>
+          <w:color w:val="333333"/>
+        </w:rPr>
+        <w:t>,</w:t>
+      </w:r>
+      <w:proofErr w:type="gramEnd"/>
+      <w:r>
+        <w:rPr>
+          <w:rFonts w:ascii="Times New Roman" w:eastAsia="Times New Roman" w:hAnsi="Times New Roman" w:cs="Times New Roman"/>
+          <w:color w:val="333333"/>
+        </w:rPr>
+        <w:t xml:space="preserve"> 2016.</w:t>
+      </w:r>
+    </w:p>
+    <w:p>
+      <w:pPr>
+        <w:keepNext/>
+        <w:rPr>
+          <w:rFonts w:ascii="Times New Roman" w:eastAsia="Times New Roman" w:hAnsi="Times New Roman" w:cs="Times New Roman"/>
+          <w:color w:val="333333"/>
+          <w:lang w:val="es-PY"/>
+        </w:rPr>
+      </w:pPr>
+      <w:r>
+        <w:rPr>
+          <w:rFonts w:ascii="Times New Roman" w:eastAsia="Times New Roman" w:hAnsi="Times New Roman" w:cs="Times New Roman"/>
+          <w:color w:val="333333"/>
+          <w:lang w:val="es-PY"/>
+        </w:rPr>
+        <w:t>[</w:t>
+      </w:r>
+      <w:r>
+        <w:rPr>
+          <w:rFonts w:ascii="Times New Roman" w:eastAsia="Times New Roman" w:hAnsi="Times New Roman" w:cs="Times New Roman"/>
+          <w:color w:val="333333"/>
+          <w:lang w:val="es-PY"/>
+        </w:rPr>
+        <w:t>11</w:t>
+      </w:r>
+      <w:r>
+        <w:rPr>
+          <w:rFonts w:ascii="Times New Roman" w:eastAsia="Times New Roman" w:hAnsi="Times New Roman" w:cs="Times New Roman"/>
+          <w:color w:val="333333"/>
+          <w:lang w:val="es-PY"/>
+        </w:rPr>
+        <w:t>]</w:t>
+      </w:r>
+      <w:r>
+        <w:rPr>
+          <w:rFonts w:ascii="Times New Roman" w:eastAsia="Times New Roman" w:hAnsi="Times New Roman" w:cs="Times New Roman"/>
+          <w:color w:val="333333"/>
+          <w:lang w:val="es-PY"/>
+        </w:rPr>
+        <w:t xml:space="preserve"> </w:t>
+      </w:r>
+      <w:r>
+        <w:rPr>
+          <w:rFonts w:ascii="Times New Roman" w:eastAsia="Times New Roman" w:hAnsi="Times New Roman" w:cs="Times New Roman"/>
+          <w:color w:val="333333"/>
+          <w:lang w:val="es-PY"/>
+        </w:rPr>
+        <w:t xml:space="preserve">Johnson, P. F.; </w:t>
       </w:r>
       <w:proofErr w:type="spellStart"/>
       <w:r>
         <w:rPr>
           <w:rFonts w:ascii="Times New Roman" w:eastAsia="Times New Roman" w:hAnsi="Times New Roman" w:cs="Times New Roman"/>
           <w:color w:val="333333"/>
-        </w:rPr>
-        <w:t>Itemset</w:t>
+          <w:lang w:val="es-PY"/>
+        </w:rPr>
+        <w:t>Leenders</w:t>
       </w:r>
       <w:proofErr w:type="spellEnd"/>
       <w:r>
         <w:rPr>
           <w:rFonts w:ascii="Times New Roman" w:eastAsia="Times New Roman" w:hAnsi="Times New Roman" w:cs="Times New Roman"/>
           <w:color w:val="333333"/>
-        </w:rPr>
-        <w:t xml:space="preserve"> Mining. </w:t>
-      </w:r>
-      <w:hyperlink r:id="rId9">
-        <w:r>
-          <w:rPr>
-            <w:rFonts w:ascii="Times New Roman" w:eastAsia="Times New Roman" w:hAnsi="Times New Roman" w:cs="Times New Roman"/>
-            <w:color w:val="1155CC"/>
-            <w:u w:val="single"/>
-          </w:rPr>
-          <w:t>http://data-mining.philippe-fournier-viger.com/introduction-high-utility-itemset-mining/</w:t>
-        </w:r>
-      </w:hyperlink>
+          <w:lang w:val="es-PY"/>
+        </w:rPr>
+        <w:t xml:space="preserve">, M. R. &amp; </w:t>
+      </w:r>
+      <w:proofErr w:type="spellStart"/>
       <w:r>
         <w:rPr>
           <w:rFonts w:ascii="Times New Roman" w:eastAsia="Times New Roman" w:hAnsi="Times New Roman" w:cs="Times New Roman"/>
           <w:color w:val="333333"/>
-        </w:rPr>
-        <w:t>.</w:t>
+          <w:lang w:val="es-PY"/>
+        </w:rPr>
+        <w:t>Flynn</w:t>
+      </w:r>
+      <w:proofErr w:type="spellEnd"/>
+      <w:r>
+        <w:rPr>
+          <w:rFonts w:ascii="Times New Roman" w:eastAsia="Times New Roman" w:hAnsi="Times New Roman" w:cs="Times New Roman"/>
+          <w:color w:val="333333"/>
+          <w:lang w:val="es-PY"/>
+        </w:rPr>
+        <w:t xml:space="preserve">, A. E. Administración de compras y abastecimientos </w:t>
+      </w:r>
+      <w:proofErr w:type="spellStart"/>
+      <w:r>
+        <w:rPr>
+          <w:rFonts w:ascii="Times New Roman" w:eastAsia="Times New Roman" w:hAnsi="Times New Roman" w:cs="Times New Roman"/>
+          <w:color w:val="333333"/>
+          <w:lang w:val="es-PY"/>
+        </w:rPr>
+        <w:t>McGRAW-HILL</w:t>
+      </w:r>
+      <w:proofErr w:type="spellEnd"/>
+      <w:r>
+        <w:rPr>
+          <w:rFonts w:ascii="Times New Roman" w:eastAsia="Times New Roman" w:hAnsi="Times New Roman" w:cs="Times New Roman"/>
+          <w:color w:val="333333"/>
+          <w:lang w:val="es-PY"/>
+        </w:rPr>
+        <w:t xml:space="preserve"> / INTERAMERICANA EDITORES, S.A. DE C.V, 2012</w:t>
       </w:r>
     </w:p>
     <w:p>
@@ -10585,52 +10941,101 @@
         <w:keepNext/>
         <w:rPr>
           <w:rFonts w:ascii="Times New Roman" w:eastAsia="Times New Roman" w:hAnsi="Times New Roman" w:cs="Times New Roman"/>
-        </w:rPr>
-      </w:pPr>
-      <w:r>
-        <w:rPr>
-          <w:rFonts w:ascii="Times New Roman" w:eastAsia="Times New Roman" w:hAnsi="Times New Roman" w:cs="Times New Roman"/>
           <w:color w:val="333333"/>
-        </w:rPr>
-        <w:t>[3]</w:t>
-      </w:r>
+          <w:lang w:val="es-PY"/>
+        </w:rPr>
+      </w:pPr>
       <w:r>
         <w:rPr>
           <w:rFonts w:ascii="Times New Roman" w:eastAsia="Times New Roman" w:hAnsi="Times New Roman" w:cs="Times New Roman"/>
           <w:color w:val="333333"/>
-        </w:rPr>
-        <w:tab/>
-        <w:t xml:space="preserve">Cheng Wei </w:t>
-      </w:r>
-      <w:proofErr w:type="gramStart"/>
+          <w:lang w:val="es-PY"/>
+        </w:rPr>
+        <w:t>[</w:t>
+      </w:r>
       <w:r>
         <w:rPr>
           <w:rFonts w:ascii="Times New Roman" w:eastAsia="Times New Roman" w:hAnsi="Times New Roman" w:cs="Times New Roman"/>
           <w:color w:val="333333"/>
-        </w:rPr>
-        <w:t>Wu ,</w:t>
-      </w:r>
-      <w:proofErr w:type="gramEnd"/>
+          <w:lang w:val="es-PY"/>
+        </w:rPr>
+        <w:t>12</w:t>
+      </w:r>
       <w:r>
         <w:rPr>
           <w:rFonts w:ascii="Times New Roman" w:eastAsia="Times New Roman" w:hAnsi="Times New Roman" w:cs="Times New Roman"/>
           <w:color w:val="333333"/>
-        </w:rPr>
-        <w:t xml:space="preserve"> Bai-</w:t>
+          <w:lang w:val="es-PY"/>
+        </w:rPr>
+        <w:t>]</w:t>
+      </w:r>
+      <w:r>
+        <w:rPr>
+          <w:rFonts w:ascii="Times New Roman" w:eastAsia="Times New Roman" w:hAnsi="Times New Roman" w:cs="Times New Roman"/>
+          <w:color w:val="333333"/>
+          <w:lang w:val="es-PY"/>
+        </w:rPr>
+        <w:t xml:space="preserve"> </w:t>
+      </w:r>
+      <w:r>
+        <w:rPr>
+          <w:rFonts w:ascii="Times New Roman" w:eastAsia="Times New Roman" w:hAnsi="Times New Roman" w:cs="Times New Roman"/>
+          <w:color w:val="333333"/>
+          <w:lang w:val="es-PY"/>
+        </w:rPr>
+        <w:t xml:space="preserve">Anderson, D. R.; </w:t>
       </w:r>
       <w:proofErr w:type="spellStart"/>
       <w:r>
         <w:rPr>
           <w:rFonts w:ascii="Times New Roman" w:eastAsia="Times New Roman" w:hAnsi="Times New Roman" w:cs="Times New Roman"/>
           <w:color w:val="333333"/>
-        </w:rPr>
-        <w:t>En</w:t>
+          <w:lang w:val="es-PY"/>
+        </w:rPr>
+        <w:t>Sweeney</w:t>
       </w:r>
       <w:proofErr w:type="spellEnd"/>
       <w:r>
         <w:rPr>
           <w:rFonts w:ascii="Times New Roman" w:eastAsia="Times New Roman" w:hAnsi="Times New Roman" w:cs="Times New Roman"/>
           <w:color w:val="333333"/>
+          <w:lang w:val="es-PY"/>
+        </w:rPr>
+        <w:t xml:space="preserve">, D. J.; Williams, T. A.; </w:t>
+      </w:r>
+      <w:proofErr w:type="spellStart"/>
+      <w:r>
+        <w:rPr>
+          <w:rFonts w:ascii="Times New Roman" w:eastAsia="Times New Roman" w:hAnsi="Times New Roman" w:cs="Times New Roman"/>
+          <w:color w:val="333333"/>
+          <w:lang w:val="es-PY"/>
+        </w:rPr>
+        <w:t>Camm</w:t>
+      </w:r>
+      <w:proofErr w:type="spellEnd"/>
+      <w:r>
+        <w:rPr>
+          <w:rFonts w:ascii="Times New Roman" w:eastAsia="Times New Roman" w:hAnsi="Times New Roman" w:cs="Times New Roman"/>
+          <w:color w:val="333333"/>
+          <w:lang w:val="es-PY"/>
+        </w:rPr>
+        <w:t xml:space="preserve">, J. D. &amp; Martin, K. Métodos cuantitativos para los negocios © D.R. 2011 por </w:t>
+      </w:r>
+      <w:proofErr w:type="spellStart"/>
+      <w:r>
+        <w:rPr>
+          <w:rFonts w:ascii="Times New Roman" w:eastAsia="Times New Roman" w:hAnsi="Times New Roman" w:cs="Times New Roman"/>
+          <w:color w:val="333333"/>
+          <w:lang w:val="es-PY"/>
+        </w:rPr>
+        <w:t>Cengage</w:t>
+      </w:r>
+      <w:proofErr w:type="spellEnd"/>
+      <w:r>
+        <w:rPr>
+          <w:rFonts w:ascii="Times New Roman" w:eastAsia="Times New Roman" w:hAnsi="Times New Roman" w:cs="Times New Roman"/>
+          <w:color w:val="333333"/>
+          <w:lang w:val="es-PY"/>
         </w:rPr>
         <w:t xml:space="preserve"> </w:t>
       </w:r>
@@ -10639,348 +11044,81 @@
         <w:rPr>
           <w:rFonts w:ascii="Times New Roman" w:eastAsia="Times New Roman" w:hAnsi="Times New Roman" w:cs="Times New Roman"/>
           <w:color w:val="333333"/>
-        </w:rPr>
-        <w:t>Shie</w:t>
+          <w:lang w:val="es-PY"/>
+        </w:rPr>
+        <w:t>Learning</w:t>
       </w:r>
       <w:proofErr w:type="spellEnd"/>
       <w:r>
         <w:rPr>
           <w:rFonts w:ascii="Times New Roman" w:eastAsia="Times New Roman" w:hAnsi="Times New Roman" w:cs="Times New Roman"/>
           <w:color w:val="333333"/>
-        </w:rPr>
-        <w:t xml:space="preserve"> , Philip S. Yu , Vincent S. Tseng Mining Top-K High Utility </w:t>
+          <w:lang w:val="es-PY"/>
+        </w:rPr>
+        <w:t xml:space="preserve"> Editores, S.A. de C.V., una compañía de </w:t>
       </w:r>
       <w:proofErr w:type="spellStart"/>
       <w:r>
         <w:rPr>
           <w:rFonts w:ascii="Times New Roman" w:eastAsia="Times New Roman" w:hAnsi="Times New Roman" w:cs="Times New Roman"/>
           <w:color w:val="333333"/>
-        </w:rPr>
-        <w:t>Itemsets</w:t>
+          <w:lang w:val="es-PY"/>
+        </w:rPr>
+        <w:t>Cengage</w:t>
       </w:r>
       <w:proofErr w:type="spellEnd"/>
       <w:r>
         <w:rPr>
           <w:rFonts w:ascii="Times New Roman" w:eastAsia="Times New Roman" w:hAnsi="Times New Roman" w:cs="Times New Roman"/>
           <w:color w:val="333333"/>
-        </w:rPr>
-        <w:t xml:space="preserve"> .</w:t>
-      </w:r>
-    </w:p>
-    <w:p>
-      <w:pPr>
-        <w:keepNext/>
-        <w:rPr>
-          <w:rFonts w:ascii="Times New Roman" w:eastAsia="Times New Roman" w:hAnsi="Times New Roman" w:cs="Times New Roman"/>
-        </w:rPr>
-      </w:pPr>
-      <w:r>
-        <w:rPr>
-          <w:rFonts w:ascii="Times New Roman" w:eastAsia="Times New Roman" w:hAnsi="Times New Roman" w:cs="Times New Roman"/>
-        </w:rPr>
-        <w:t>[4]</w:t>
-      </w:r>
-      <w:r>
-        <w:rPr>
-          <w:rFonts w:ascii="Times New Roman" w:eastAsia="Times New Roman" w:hAnsi="Times New Roman" w:cs="Times New Roman"/>
-        </w:rPr>
-        <w:tab/>
+          <w:lang w:val="es-PY"/>
+        </w:rPr>
+        <w:t xml:space="preserve"> </w:t>
       </w:r>
       <w:proofErr w:type="spellStart"/>
       <w:r>
         <w:rPr>
           <w:rFonts w:ascii="Times New Roman" w:eastAsia="Times New Roman" w:hAnsi="Times New Roman" w:cs="Times New Roman"/>
-        </w:rPr>
-        <w:t>Quang-Huy</w:t>
+          <w:color w:val="333333"/>
+          <w:lang w:val="es-PY"/>
+        </w:rPr>
+        <w:t>Learning</w:t>
       </w:r>
       <w:proofErr w:type="spellEnd"/>
       <w:r>
         <w:rPr>
           <w:rFonts w:ascii="Times New Roman" w:eastAsia="Times New Roman" w:hAnsi="Times New Roman" w:cs="Times New Roman"/>
-        </w:rPr>
-        <w:t xml:space="preserve"> </w:t>
+          <w:color w:val="333333"/>
+          <w:lang w:val="es-PY"/>
+        </w:rPr>
+        <w:t xml:space="preserve">, </w:t>
       </w:r>
       <w:proofErr w:type="spellStart"/>
       <w:r>
         <w:rPr>
           <w:rFonts w:ascii="Times New Roman" w:eastAsia="Times New Roman" w:hAnsi="Times New Roman" w:cs="Times New Roman"/>
-        </w:rPr>
-        <w:t>Duonga</w:t>
+          <w:color w:val="333333"/>
+          <w:lang w:val="es-PY"/>
+        </w:rPr>
+        <w:t>Inc</w:t>
       </w:r>
       <w:proofErr w:type="spellEnd"/>
       <w:r>
         <w:rPr>
           <w:rFonts w:ascii="Times New Roman" w:eastAsia="Times New Roman" w:hAnsi="Times New Roman" w:cs="Times New Roman"/>
-        </w:rPr>
-        <w:t xml:space="preserve">,, Bo </w:t>
-      </w:r>
-      <w:proofErr w:type="spellStart"/>
-      <w:r>
-        <w:rPr>
-          <w:rFonts w:ascii="Times New Roman" w:eastAsia="Times New Roman" w:hAnsi="Times New Roman" w:cs="Times New Roman"/>
-        </w:rPr>
-        <w:t>Liaoa</w:t>
-      </w:r>
-      <w:proofErr w:type="spellEnd"/>
-      <w:r>
-        <w:rPr>
-          <w:rFonts w:ascii="Times New Roman" w:eastAsia="Times New Roman" w:hAnsi="Times New Roman" w:cs="Times New Roman"/>
-        </w:rPr>
-        <w:t>, Philippe Fournier-</w:t>
-      </w:r>
-      <w:proofErr w:type="spellStart"/>
-      <w:r>
-        <w:rPr>
-          <w:rFonts w:ascii="Times New Roman" w:eastAsia="Times New Roman" w:hAnsi="Times New Roman" w:cs="Times New Roman"/>
-        </w:rPr>
-        <w:t>Viger</w:t>
-      </w:r>
-      <w:proofErr w:type="spellEnd"/>
-      <w:r>
-        <w:rPr>
-          <w:rFonts w:ascii="Times New Roman" w:eastAsia="Times New Roman" w:hAnsi="Times New Roman" w:cs="Times New Roman"/>
-        </w:rPr>
-        <w:t xml:space="preserve"> b, Thu-Lan </w:t>
-      </w:r>
-      <w:proofErr w:type="spellStart"/>
-      <w:r>
-        <w:rPr>
-          <w:rFonts w:ascii="Times New Roman" w:eastAsia="Times New Roman" w:hAnsi="Times New Roman" w:cs="Times New Roman"/>
-        </w:rPr>
-        <w:t>Dama</w:t>
-      </w:r>
-      <w:proofErr w:type="spellEnd"/>
-      <w:r>
-        <w:rPr>
-          <w:rFonts w:ascii="Times New Roman" w:eastAsia="Times New Roman" w:hAnsi="Times New Roman" w:cs="Times New Roman"/>
-        </w:rPr>
-        <w:t xml:space="preserve">, An efficient algorithm for mining the top-k high utility </w:t>
-      </w:r>
-      <w:proofErr w:type="spellStart"/>
-      <w:r>
-        <w:rPr>
-          <w:rFonts w:ascii="Times New Roman" w:eastAsia="Times New Roman" w:hAnsi="Times New Roman" w:cs="Times New Roman"/>
-        </w:rPr>
-        <w:t>itemsets</w:t>
-      </w:r>
-      <w:proofErr w:type="spellEnd"/>
-      <w:r>
-        <w:rPr>
-          <w:rFonts w:ascii="Times New Roman" w:eastAsia="Times New Roman" w:hAnsi="Times New Roman" w:cs="Times New Roman"/>
-        </w:rPr>
-        <w:t>, using novel threshold raising and pruning strategies</w:t>
-      </w:r>
-    </w:p>
-    <w:p>
-      <w:pPr>
-        <w:keepNext/>
-        <w:rPr>
-          <w:rFonts w:ascii="Times New Roman" w:eastAsia="Times New Roman" w:hAnsi="Times New Roman" w:cs="Times New Roman"/>
-        </w:rPr>
-      </w:pPr>
-      <w:r>
-        <w:rPr>
-          <w:rFonts w:ascii="Times New Roman" w:eastAsia="Times New Roman" w:hAnsi="Times New Roman" w:cs="Times New Roman"/>
-        </w:rPr>
-        <w:t>[5]</w:t>
-      </w:r>
-      <w:r>
-        <w:rPr>
-          <w:rFonts w:ascii="Times New Roman" w:eastAsia="Times New Roman" w:hAnsi="Times New Roman" w:cs="Times New Roman"/>
-        </w:rPr>
-        <w:tab/>
-        <w:t xml:space="preserve">Jerry Chun-Wei Lin a, </w:t>
-      </w:r>
-      <w:proofErr w:type="spellStart"/>
-      <w:r>
-        <w:rPr>
-          <w:rFonts w:ascii="Times New Roman" w:eastAsia="Times New Roman" w:hAnsi="Times New Roman" w:cs="Times New Roman"/>
-        </w:rPr>
-        <w:t>Wensheng</w:t>
-      </w:r>
-      <w:proofErr w:type="spellEnd"/>
-      <w:r>
-        <w:rPr>
-          <w:rFonts w:ascii="Times New Roman" w:eastAsia="Times New Roman" w:hAnsi="Times New Roman" w:cs="Times New Roman"/>
-        </w:rPr>
-        <w:t xml:space="preserve"> </w:t>
-      </w:r>
-      <w:proofErr w:type="spellStart"/>
-      <w:r>
-        <w:rPr>
-          <w:rFonts w:ascii="Times New Roman" w:eastAsia="Times New Roman" w:hAnsi="Times New Roman" w:cs="Times New Roman"/>
-        </w:rPr>
-        <w:t>Gan</w:t>
-      </w:r>
-      <w:proofErr w:type="spellEnd"/>
-      <w:r>
-        <w:rPr>
-          <w:rFonts w:ascii="Times New Roman" w:eastAsia="Times New Roman" w:hAnsi="Times New Roman" w:cs="Times New Roman"/>
-        </w:rPr>
-        <w:t xml:space="preserve"> a , Philippe Fournier-</w:t>
-      </w:r>
-      <w:proofErr w:type="spellStart"/>
-      <w:r>
-        <w:rPr>
-          <w:rFonts w:ascii="Times New Roman" w:eastAsia="Times New Roman" w:hAnsi="Times New Roman" w:cs="Times New Roman"/>
-        </w:rPr>
-        <w:t>Viger</w:t>
-      </w:r>
-      <w:proofErr w:type="spellEnd"/>
-      <w:r>
-        <w:rPr>
-          <w:rFonts w:ascii="Times New Roman" w:eastAsia="Times New Roman" w:hAnsi="Times New Roman" w:cs="Times New Roman"/>
-        </w:rPr>
-        <w:t xml:space="preserve"> b , </w:t>
-      </w:r>
-      <w:proofErr w:type="spellStart"/>
-      <w:r>
-        <w:rPr>
-          <w:rFonts w:ascii="Times New Roman" w:eastAsia="Times New Roman" w:hAnsi="Times New Roman" w:cs="Times New Roman"/>
-        </w:rPr>
-        <w:t>Tzung</w:t>
-      </w:r>
-      <w:proofErr w:type="spellEnd"/>
-      <w:r>
-        <w:rPr>
-          <w:rFonts w:ascii="Times New Roman" w:eastAsia="Times New Roman" w:hAnsi="Times New Roman" w:cs="Times New Roman"/>
-        </w:rPr>
-        <w:t xml:space="preserve">-Pei Hong </w:t>
-      </w:r>
-      <w:proofErr w:type="spellStart"/>
-      <w:r>
-        <w:rPr>
-          <w:rFonts w:ascii="Times New Roman" w:eastAsia="Times New Roman" w:hAnsi="Times New Roman" w:cs="Times New Roman"/>
-        </w:rPr>
-        <w:t>c,d</w:t>
-      </w:r>
-      <w:proofErr w:type="spellEnd"/>
-      <w:r>
-        <w:rPr>
-          <w:rFonts w:ascii="Times New Roman" w:eastAsia="Times New Roman" w:hAnsi="Times New Roman" w:cs="Times New Roman"/>
-        </w:rPr>
-        <w:t xml:space="preserve">, Vincent S. Tseng Fast algorithms for mining high-utility </w:t>
-      </w:r>
-      <w:proofErr w:type="spellStart"/>
-      <w:r>
-        <w:rPr>
-          <w:rFonts w:ascii="Times New Roman" w:eastAsia="Times New Roman" w:hAnsi="Times New Roman" w:cs="Times New Roman"/>
-        </w:rPr>
-        <w:t>itemsets</w:t>
-      </w:r>
-      <w:proofErr w:type="spellEnd"/>
-      <w:r>
-        <w:rPr>
-          <w:rFonts w:ascii="Times New Roman" w:eastAsia="Times New Roman" w:hAnsi="Times New Roman" w:cs="Times New Roman"/>
-        </w:rPr>
-        <w:t xml:space="preserve"> with various discount strategies</w:t>
-      </w:r>
-    </w:p>
-    <w:p>
-      <w:pPr>
-        <w:keepNext/>
-        <w:rPr>
-          <w:rFonts w:ascii="Times New Roman" w:eastAsia="Times New Roman" w:hAnsi="Times New Roman" w:cs="Times New Roman"/>
-        </w:rPr>
-      </w:pPr>
-      <w:r>
-        <w:rPr>
-          <w:rFonts w:ascii="Times New Roman" w:eastAsia="Times New Roman" w:hAnsi="Times New Roman" w:cs="Times New Roman"/>
-        </w:rPr>
-        <w:t>[6]</w:t>
-      </w:r>
-      <w:r>
-        <w:rPr>
-          <w:rFonts w:ascii="Times New Roman" w:eastAsia="Times New Roman" w:hAnsi="Times New Roman" w:cs="Times New Roman"/>
-        </w:rPr>
-        <w:tab/>
-      </w:r>
-      <w:proofErr w:type="spellStart"/>
-      <w:r>
-        <w:rPr>
-          <w:rFonts w:ascii="Times New Roman" w:eastAsia="Times New Roman" w:hAnsi="Times New Roman" w:cs="Times New Roman"/>
-        </w:rPr>
-        <w:t>Souleymane</w:t>
-      </w:r>
-      <w:proofErr w:type="spellEnd"/>
-      <w:r>
-        <w:rPr>
-          <w:rFonts w:ascii="Times New Roman" w:eastAsia="Times New Roman" w:hAnsi="Times New Roman" w:cs="Times New Roman"/>
-        </w:rPr>
-        <w:t xml:space="preserve"> </w:t>
-      </w:r>
-      <w:proofErr w:type="spellStart"/>
-      <w:r>
-        <w:rPr>
-          <w:rFonts w:ascii="Times New Roman" w:eastAsia="Times New Roman" w:hAnsi="Times New Roman" w:cs="Times New Roman"/>
-        </w:rPr>
-        <w:t>Zida</w:t>
-      </w:r>
-      <w:proofErr w:type="spellEnd"/>
-      <w:r>
-        <w:rPr>
-          <w:rFonts w:ascii="Times New Roman" w:eastAsia="Times New Roman" w:hAnsi="Times New Roman" w:cs="Times New Roman"/>
-        </w:rPr>
-        <w:t>, Philippe Fournier-</w:t>
-      </w:r>
-      <w:proofErr w:type="spellStart"/>
-      <w:r>
-        <w:rPr>
-          <w:rFonts w:ascii="Times New Roman" w:eastAsia="Times New Roman" w:hAnsi="Times New Roman" w:cs="Times New Roman"/>
-        </w:rPr>
-        <w:t>Viger</w:t>
-      </w:r>
-      <w:proofErr w:type="spellEnd"/>
-      <w:r>
-        <w:rPr>
-          <w:rFonts w:ascii="Times New Roman" w:eastAsia="Times New Roman" w:hAnsi="Times New Roman" w:cs="Times New Roman"/>
-        </w:rPr>
-        <w:t xml:space="preserve">, Jerry Chun-Wei </w:t>
-      </w:r>
-      <w:proofErr w:type="spellStart"/>
-      <w:r>
-        <w:rPr>
-          <w:rFonts w:ascii="Times New Roman" w:eastAsia="Times New Roman" w:hAnsi="Times New Roman" w:cs="Times New Roman"/>
-        </w:rPr>
-        <w:t>Lin</w:t>
-      </w:r>
-      <w:proofErr w:type="gramStart"/>
-      <w:r>
-        <w:rPr>
-          <w:rFonts w:ascii="Times New Roman" w:eastAsia="Times New Roman" w:hAnsi="Times New Roman" w:cs="Times New Roman"/>
-        </w:rPr>
-        <w:t>,Cheng</w:t>
-      </w:r>
-      <w:proofErr w:type="spellEnd"/>
-      <w:proofErr w:type="gramEnd"/>
-      <w:r>
-        <w:rPr>
-          <w:rFonts w:ascii="Times New Roman" w:eastAsia="Times New Roman" w:hAnsi="Times New Roman" w:cs="Times New Roman"/>
-        </w:rPr>
-        <w:t xml:space="preserve">-Wei Wu, Vincent S. Tseng, EFIM: A Highly Efficient Algorithm for High-Utility </w:t>
-      </w:r>
-      <w:proofErr w:type="spellStart"/>
-      <w:r>
-        <w:rPr>
-          <w:rFonts w:ascii="Times New Roman" w:eastAsia="Times New Roman" w:hAnsi="Times New Roman" w:cs="Times New Roman"/>
-        </w:rPr>
-        <w:t>Itemset</w:t>
-      </w:r>
-      <w:proofErr w:type="spellEnd"/>
-      <w:r>
-        <w:rPr>
-          <w:rFonts w:ascii="Times New Roman" w:eastAsia="Times New Roman" w:hAnsi="Times New Roman" w:cs="Times New Roman"/>
-        </w:rPr>
-        <w:t xml:space="preserve"> Mining </w:t>
+          <w:color w:val="333333"/>
+          <w:lang w:val="es-PY"/>
+        </w:rPr>
+        <w:t>, 2011</w:t>
       </w:r>
     </w:p>
     <w:sectPr>
-      <w:headerReference w:type="even" r:id="rId10"/>
-      <w:headerReference w:type="default" r:id="rId11"/>
-      <w:footerReference w:type="even" r:id="rId12"/>
-      <w:footerReference w:type="default" r:id="rId13"/>
-      <w:headerReference w:type="first" r:id="rId14"/>
-      <w:footerReference w:type="first" r:id="rId15"/>
+      <w:headerReference w:type="even" r:id="rId9"/>
+      <w:headerReference w:type="default" r:id="rId10"/>
+      <w:footerReference w:type="even" r:id="rId11"/>
+      <w:footerReference w:type="default" r:id="rId12"/>
+      <w:headerReference w:type="first" r:id="rId13"/>
+      <w:footerReference w:type="first" r:id="rId14"/>
       <w:pgSz w:w="11907" w:h="16839"/>
       <w:pgMar w:top="851" w:right="1134" w:bottom="851" w:left="1134" w:header="720" w:footer="720" w:gutter="0"/>
       <w:pgNumType w:start="1"/>
@@ -11043,7 +11181,7 @@
       <w:rPr>
         <w:noProof/>
       </w:rPr>
-      <w:t>3</w:t>
+      <w:t>1</w:t>
     </w:r>
     <w:r>
       <w:fldChar w:fldCharType="end"/>
@@ -14248,6 +14386,17 @@
     <w:uiPriority w:val="99"/>
     <w:rsid w:val="005F7371"/>
   </w:style>
+  <w:style w:type="character" w:styleId="Hipervnculo">
+    <w:name w:val="Hyperlink"/>
+    <w:basedOn w:val="Fuentedeprrafopredeter"/>
+    <w:uiPriority w:val="99"/>
+    <w:unhideWhenUsed/>
+    <w:rsid w:val="000026BE"/>
+    <w:rPr>
+      <w:color w:val="0563C1" w:themeColor="hyperlink"/>
+      <w:u w:val="single"/>
+    </w:rPr>
+  </w:style>
 </w:styles>
 </file>
 

</xml_diff>